<commit_message>
Remove Windows script, py daemon for API call
</commit_message>
<xml_diff>
--- a/database/DatabaseDesign/DatabaseDesign_V1.docx
+++ b/database/DatabaseDesign/DatabaseDesign_V1.docx
@@ -19,9 +19,16 @@
     </w:p>
     <w:p>
       <w:r>
-        <w:t>Database named HIGHWAYHEALTH contains table(s) GPS.</w:t>
-      </w:r>
-    </w:p>
+        <w:t>Database named HIGHWAYHEALTH contains table(s) GPS</w:t>
+      </w:r>
+      <w:r>
+        <w:t xml:space="preserve"> and WEATHER_HISTORICAL</w:t>
+      </w:r>
+      <w:r>
+        <w:t>.</w:t>
+      </w:r>
+    </w:p>
+    <w:p/>
     <w:p>
       <w:pPr>
         <w:jc w:val="center"/>
@@ -53,15 +60,7 @@
         </w:numPr>
       </w:pPr>
       <w:r>
-        <w:t>GPS_</w:t>
-      </w:r>
-      <w:proofErr w:type="gramStart"/>
-      <w:r>
-        <w:t>ID :</w:t>
-      </w:r>
-      <w:proofErr w:type="gramEnd"/>
-      <w:r>
-        <w:t xml:space="preserve"> Integer that auto-increments and is the Primary Key.</w:t>
+        <w:t>GPS_ID : Integer that auto-increments and is the Primary Key.</w:t>
       </w:r>
     </w:p>
     <w:p>
@@ -76,13 +75,8 @@
           <w:iCs/>
         </w:rPr>
       </w:pPr>
-      <w:proofErr w:type="gramStart"/>
-      <w:r>
-        <w:t>NAME :</w:t>
-      </w:r>
-      <w:proofErr w:type="gramEnd"/>
-      <w:r>
-        <w:t xml:space="preserve"> VARCHAR allows for 100 characters, Not Null. </w:t>
+      <w:r>
+        <w:t xml:space="preserve">NAME : VARCHAR allows for 100 characters, Not Null. </w:t>
       </w:r>
       <w:r>
         <w:rPr>
@@ -104,16 +98,11 @@
           <w:iCs/>
         </w:rPr>
       </w:pPr>
-      <w:proofErr w:type="gramStart"/>
       <w:r>
         <w:t>TYPE</w:t>
       </w:r>
       <w:r>
-        <w:t xml:space="preserve"> :</w:t>
-      </w:r>
-      <w:proofErr w:type="gramEnd"/>
-      <w:r>
-        <w:t xml:space="preserve"> VARCHAR allows for </w:t>
+        <w:t xml:space="preserve"> : VARCHAR allows for </w:t>
       </w:r>
       <w:r>
         <w:t>5</w:t>
@@ -144,16 +133,11 @@
           <w:iCs/>
         </w:rPr>
       </w:pPr>
-      <w:proofErr w:type="gramStart"/>
       <w:r>
         <w:t>LAT</w:t>
       </w:r>
       <w:r>
-        <w:t xml:space="preserve"> :</w:t>
-      </w:r>
-      <w:proofErr w:type="gramEnd"/>
-      <w:r>
-        <w:t xml:space="preserve"> VARCHAR allows for </w:t>
+        <w:t xml:space="preserve"> : VARCHAR allows for </w:t>
       </w:r>
       <w:r>
         <w:t>20</w:t>
@@ -184,16 +168,11 @@
           <w:iCs/>
         </w:rPr>
       </w:pPr>
-      <w:proofErr w:type="gramStart"/>
       <w:r>
         <w:t>LON</w:t>
       </w:r>
       <w:r>
-        <w:t xml:space="preserve"> :</w:t>
-      </w:r>
-      <w:proofErr w:type="gramEnd"/>
-      <w:r>
-        <w:t xml:space="preserve"> VARCHAR allows for </w:t>
+        <w:t xml:space="preserve"> : VARCHAR allows for </w:t>
       </w:r>
       <w:r>
         <w:t>20</w:t>
@@ -254,28 +233,7 @@
           <w:b/>
           <w:bCs/>
         </w:rPr>
-        <w:t>WEATHER</w:t>
-      </w:r>
-      <w:r>
-        <w:rPr>
-          <w:b/>
-          <w:bCs/>
-        </w:rPr>
-        <w:t>_</w:t>
-      </w:r>
-      <w:r>
-        <w:rPr>
-          <w:b/>
-          <w:bCs/>
-        </w:rPr>
-        <w:t>HISTORICAL</w:t>
-      </w:r>
-      <w:r>
-        <w:rPr>
-          <w:b/>
-          <w:bCs/>
-        </w:rPr>
-        <w:t xml:space="preserve"> table design:</w:t>
+        <w:t>WEATHER_HISTORICAL table design:</w:t>
       </w:r>
     </w:p>
     <w:p>
@@ -295,21 +253,7 @@
         </w:numPr>
       </w:pPr>
       <w:r>
-        <w:t>W_</w:t>
-      </w:r>
-      <w:proofErr w:type="gramStart"/>
-      <w:r>
-        <w:t>ID</w:t>
-      </w:r>
-      <w:r>
-        <w:t xml:space="preserve"> :</w:t>
-      </w:r>
-      <w:proofErr w:type="gramEnd"/>
-      <w:r>
-        <w:t xml:space="preserve"> </w:t>
-      </w:r>
-      <w:r>
-        <w:t xml:space="preserve"> </w:t>
+        <w:t xml:space="preserve">W_ID :  </w:t>
       </w:r>
       <w:r>
         <w:t>Integer that auto-increments and is the Primary Key.</w:t>
@@ -324,21 +268,7 @@
         </w:numPr>
       </w:pPr>
       <w:r>
-        <w:t>REF_</w:t>
-      </w:r>
-      <w:proofErr w:type="gramStart"/>
-      <w:r>
-        <w:t>ID</w:t>
-      </w:r>
-      <w:r>
-        <w:t xml:space="preserve"> :</w:t>
-      </w:r>
-      <w:proofErr w:type="gramEnd"/>
-      <w:r>
-        <w:t xml:space="preserve"> </w:t>
-      </w:r>
-      <w:r>
-        <w:t xml:space="preserve">Integer that is the foreign key associated with GPS </w:t>
+        <w:t xml:space="preserve">REF_ID : Integer that is the foreign key associated with GPS </w:t>
       </w:r>
       <w:r>
         <w:t xml:space="preserve">table </w:t>
@@ -359,18 +289,7 @@
         </w:numPr>
       </w:pPr>
       <w:r>
-        <w:t>DATETIME_</w:t>
-      </w:r>
-      <w:proofErr w:type="gramStart"/>
-      <w:r>
-        <w:t>CST</w:t>
-      </w:r>
-      <w:r>
-        <w:t xml:space="preserve"> :</w:t>
-      </w:r>
-      <w:proofErr w:type="gramEnd"/>
-      <w:r>
-        <w:t xml:space="preserve"> </w:t>
+        <w:t xml:space="preserve">DATETIME_CST : </w:t>
       </w:r>
       <w:r>
         <w:t xml:space="preserve">VARCHAR allows for </w:t>
@@ -407,19 +326,8 @@
           <w:numId w:val="2"/>
         </w:numPr>
       </w:pPr>
-      <w:proofErr w:type="gramStart"/>
-      <w:r>
-        <w:t>LAT</w:t>
-      </w:r>
-      <w:r>
-        <w:t xml:space="preserve"> :</w:t>
-      </w:r>
-      <w:proofErr w:type="gramEnd"/>
-      <w:r>
-        <w:t xml:space="preserve"> </w:t>
-      </w:r>
-      <w:r>
-        <w:t xml:space="preserve"> </w:t>
+      <w:r>
+        <w:t xml:space="preserve">LAT :  </w:t>
       </w:r>
       <w:r>
         <w:t xml:space="preserve">VARCHAR allows for </w:t>
@@ -449,16 +357,8 @@
           <w:numId w:val="2"/>
         </w:numPr>
       </w:pPr>
-      <w:proofErr w:type="gramStart"/>
-      <w:r>
-        <w:t>LON</w:t>
-      </w:r>
-      <w:r>
-        <w:t xml:space="preserve"> :</w:t>
-      </w:r>
-      <w:proofErr w:type="gramEnd"/>
-      <w:r>
-        <w:t xml:space="preserve"> </w:t>
+      <w:r>
+        <w:t xml:space="preserve">LON : </w:t>
       </w:r>
       <w:r>
         <w:t>VARCHAR allows for 10 characters, Not Null</w:t>
@@ -486,18 +386,7 @@
         </w:numPr>
       </w:pPr>
       <w:r>
-        <w:t>WEATHER_</w:t>
-      </w:r>
-      <w:proofErr w:type="gramStart"/>
-      <w:r>
-        <w:t xml:space="preserve">ID </w:t>
-      </w:r>
-      <w:r>
-        <w:t>:</w:t>
-      </w:r>
-      <w:proofErr w:type="gramEnd"/>
-      <w:r>
-        <w:t xml:space="preserve"> Integer.</w:t>
+        <w:t>WEATHER_ID : Integer.</w:t>
       </w:r>
       <w:r>
         <w:t xml:space="preserve"> </w:t>
@@ -507,23 +396,7 @@
           <w:i/>
           <w:iCs/>
         </w:rPr>
-        <w:t xml:space="preserve">Identifies a weather type defined by </w:t>
-      </w:r>
-      <w:proofErr w:type="spellStart"/>
-      <w:r>
-        <w:rPr>
-          <w:i/>
-          <w:iCs/>
-        </w:rPr>
-        <w:t>OpenWeatherMaps</w:t>
-      </w:r>
-      <w:proofErr w:type="spellEnd"/>
-      <w:r>
-        <w:rPr>
-          <w:i/>
-          <w:iCs/>
-        </w:rPr>
-        <w:t>.</w:t>
+        <w:t>Identifies a weather type defined by OpenWeatherMaps.</w:t>
       </w:r>
     </w:p>
     <w:p>
@@ -535,21 +408,7 @@
         </w:numPr>
       </w:pPr>
       <w:r>
-        <w:t>WEATHER_</w:t>
-      </w:r>
-      <w:proofErr w:type="gramStart"/>
-      <w:r>
-        <w:t>DESC</w:t>
-      </w:r>
-      <w:r>
-        <w:t xml:space="preserve"> :</w:t>
-      </w:r>
-      <w:proofErr w:type="gramEnd"/>
-      <w:r>
-        <w:t xml:space="preserve"> </w:t>
-      </w:r>
-      <w:r>
-        <w:t xml:space="preserve"> </w:t>
+        <w:t xml:space="preserve">WEATHER_DESC :  </w:t>
       </w:r>
       <w:r>
         <w:t>VARCHAR allows for 100 characters, Not Null.</w:t>
@@ -571,18 +430,7 @@
         </w:numPr>
       </w:pPr>
       <w:r>
-        <w:t>WEATHER_</w:t>
-      </w:r>
-      <w:proofErr w:type="gramStart"/>
-      <w:r>
-        <w:t xml:space="preserve">ICON </w:t>
-      </w:r>
-      <w:r>
-        <w:t>:</w:t>
-      </w:r>
-      <w:proofErr w:type="gramEnd"/>
-      <w:r>
-        <w:t xml:space="preserve"> </w:t>
+        <w:t xml:space="preserve">WEATHER_ICON : </w:t>
       </w:r>
       <w:r>
         <w:t xml:space="preserve">VARCHAR allows for </w:t>
@@ -613,18 +461,7 @@
         </w:numPr>
       </w:pPr>
       <w:r>
-        <w:t>TEMP_</w:t>
-      </w:r>
-      <w:proofErr w:type="gramStart"/>
-      <w:r>
-        <w:t xml:space="preserve">F </w:t>
-      </w:r>
-      <w:r>
-        <w:t>:</w:t>
-      </w:r>
-      <w:proofErr w:type="gramEnd"/>
-      <w:r>
-        <w:t xml:space="preserve"> Decimal with a full length of 5 digits and 2 decimal points. </w:t>
+        <w:t xml:space="preserve">TEMP_F : Decimal with a full length of 5 digits and 2 decimal points. </w:t>
       </w:r>
       <w:r>
         <w:rPr>
@@ -647,18 +484,7 @@
         </w:rPr>
       </w:pPr>
       <w:r>
-        <w:t>HUMIDITY_</w:t>
-      </w:r>
-      <w:proofErr w:type="gramStart"/>
-      <w:r>
-        <w:t xml:space="preserve">PERCENT </w:t>
-      </w:r>
-      <w:r>
-        <w:t>:</w:t>
-      </w:r>
-      <w:proofErr w:type="gramEnd"/>
-      <w:r>
-        <w:t xml:space="preserve"> </w:t>
+        <w:t xml:space="preserve">HUMIDITY_PERCENT : </w:t>
       </w:r>
       <w:r>
         <w:t>Integer</w:t>
@@ -686,18 +512,7 @@
         </w:numPr>
       </w:pPr>
       <w:r>
-        <w:t>VISIBILITY_</w:t>
-      </w:r>
-      <w:proofErr w:type="gramStart"/>
-      <w:r>
-        <w:t xml:space="preserve">M </w:t>
-      </w:r>
-      <w:r>
-        <w:t>:</w:t>
-      </w:r>
-      <w:proofErr w:type="gramEnd"/>
-      <w:r>
-        <w:t xml:space="preserve"> </w:t>
+        <w:t xml:space="preserve">VISIBILITY_M : </w:t>
       </w:r>
       <w:r>
         <w:t>Integer</w:t>
@@ -728,18 +543,7 @@
         </w:numPr>
       </w:pPr>
       <w:r>
-        <w:t>WINDSPEED_</w:t>
-      </w:r>
-      <w:proofErr w:type="gramStart"/>
-      <w:r>
-        <w:t xml:space="preserve">MPH </w:t>
-      </w:r>
-      <w:r>
-        <w:t>:</w:t>
-      </w:r>
-      <w:proofErr w:type="gramEnd"/>
-      <w:r>
-        <w:t xml:space="preserve"> </w:t>
+        <w:t xml:space="preserve">WINDSPEED_MPH : </w:t>
       </w:r>
       <w:r>
         <w:t>Integer</w:t>
@@ -767,18 +571,7 @@
         </w:numPr>
       </w:pPr>
       <w:r>
-        <w:t>DANGER_</w:t>
-      </w:r>
-      <w:proofErr w:type="gramStart"/>
-      <w:r>
-        <w:t xml:space="preserve">LEVELS </w:t>
-      </w:r>
-      <w:r>
-        <w:t>:</w:t>
-      </w:r>
-      <w:proofErr w:type="gramEnd"/>
-      <w:r>
-        <w:t xml:space="preserve"> </w:t>
+        <w:t xml:space="preserve">DANGER_LEVELS : </w:t>
       </w:r>
       <w:r>
         <w:t>VARCHAR allows for 20 characters, Not Null</w:t>
@@ -798,23 +591,7 @@
           <w:i/>
           <w:iCs/>
         </w:rPr>
-        <w:t xml:space="preserve"> </w:t>
-      </w:r>
-      <w:proofErr w:type="gramStart"/>
-      <w:r>
-        <w:rPr>
-          <w:i/>
-          <w:iCs/>
-        </w:rPr>
-        <w:t>”IGNORE</w:t>
-      </w:r>
-      <w:proofErr w:type="gramEnd"/>
-      <w:r>
-        <w:rPr>
-          <w:i/>
-          <w:iCs/>
-        </w:rPr>
-        <w:t xml:space="preserve">,” “MODERATE,” “DANGER” </w:t>
+        <w:t xml:space="preserve"> ”IGNORE,” “MODERATE,” “DANGER” </w:t>
       </w:r>
       <w:r>
         <w:rPr>
@@ -833,14 +610,16 @@
           <w:u w:val="single"/>
         </w:rPr>
       </w:pPr>
-      <w:r>
+    </w:p>
+    <w:p>
+      <w:pPr>
+        <w:jc w:val="center"/>
         <w:rPr>
           <w:b/>
           <w:bCs/>
           <w:u w:val="single"/>
         </w:rPr>
-        <w:t>Database Schema</w:t>
-      </w:r>
+      </w:pPr>
     </w:p>
     <w:p>
       <w:pPr>
@@ -851,12 +630,6 @@
           <w:u w:val="single"/>
         </w:rPr>
       </w:pPr>
-      <w:r>
-        <w:rPr>
-          <w:noProof/>
-        </w:rPr>
-        <w:t>INSERT SCHEMA SCREENSHOT</w:t>
-      </w:r>
     </w:p>
     <w:p>
       <w:pPr>
@@ -870,43 +643,137 @@
     </w:p>
     <w:p>
       <w:pPr>
-        <w:jc w:val="center"/>
         <w:rPr>
           <w:b/>
           <w:bCs/>
           <w:u w:val="single"/>
         </w:rPr>
       </w:pPr>
-      <w:r>
+    </w:p>
+    <w:p>
+      <w:pPr>
+        <w:jc w:val="center"/>
         <w:rPr>
           <w:b/>
           <w:bCs/>
           <w:u w:val="single"/>
         </w:rPr>
-        <w:t>Create Database</w:t>
-      </w:r>
+      </w:pPr>
       <w:r>
         <w:rPr>
           <w:b/>
           <w:bCs/>
           <w:u w:val="single"/>
         </w:rPr>
-        <w:t xml:space="preserve"> MYSQL</w:t>
-      </w:r>
-      <w:r>
+        <w:lastRenderedPageBreak/>
+        <w:t>Database Schema</w:t>
+      </w:r>
+    </w:p>
+    <w:p>
+      <w:pPr>
+        <w:jc w:val="center"/>
         <w:rPr>
           <w:b/>
           <w:bCs/>
           <w:u w:val="single"/>
         </w:rPr>
-        <w:t xml:space="preserve"> </w:t>
-      </w:r>
-      <w:r>
+      </w:pPr>
+      <w:r>
+        <w:rPr>
+          <w:b/>
+          <w:bCs/>
+        </w:rPr>
+        <w:drawing>
+          <wp:inline distT="0" distB="0" distL="0" distR="0" wp14:anchorId="1B140569" wp14:editId="53CC808A">
+            <wp:extent cx="5943600" cy="1710690"/>
+            <wp:effectExtent l="19050" t="19050" r="19050" b="22860"/>
+            <wp:docPr id="1" name="Picture 1" descr="Table&#10;&#10;Description automatically generated"/>
+            <wp:cNvGraphicFramePr>
+              <a:graphicFrameLocks xmlns:a="http://schemas.openxmlformats.org/drawingml/2006/main" noChangeAspect="1"/>
+            </wp:cNvGraphicFramePr>
+            <a:graphic xmlns:a="http://schemas.openxmlformats.org/drawingml/2006/main">
+              <a:graphicData uri="http://schemas.openxmlformats.org/drawingml/2006/picture">
+                <pic:pic xmlns:pic="http://schemas.openxmlformats.org/drawingml/2006/picture">
+                  <pic:nvPicPr>
+                    <pic:cNvPr id="1" name="Picture 1" descr="Table&#10;&#10;Description automatically generated"/>
+                    <pic:cNvPicPr/>
+                  </pic:nvPicPr>
+                  <pic:blipFill>
+                    <a:blip r:embed="rId5"/>
+                    <a:stretch>
+                      <a:fillRect/>
+                    </a:stretch>
+                  </pic:blipFill>
+                  <pic:spPr>
+                    <a:xfrm>
+                      <a:off x="0" y="0"/>
+                      <a:ext cx="5943600" cy="1710690"/>
+                    </a:xfrm>
+                    <a:prstGeom prst="rect">
+                      <a:avLst/>
+                    </a:prstGeom>
+                    <a:ln>
+                      <a:solidFill>
+                        <a:schemeClr val="tx1"/>
+                      </a:solidFill>
+                    </a:ln>
+                  </pic:spPr>
+                </pic:pic>
+              </a:graphicData>
+            </a:graphic>
+          </wp:inline>
+        </w:drawing>
+      </w:r>
+    </w:p>
+    <w:p>
+      <w:pPr>
+        <w:jc w:val="center"/>
         <w:rPr>
           <w:b/>
           <w:bCs/>
           <w:u w:val="single"/>
         </w:rPr>
+      </w:pPr>
+    </w:p>
+    <w:p>
+      <w:pPr>
+        <w:jc w:val="center"/>
+        <w:rPr>
+          <w:b/>
+          <w:bCs/>
+          <w:u w:val="single"/>
+        </w:rPr>
+      </w:pPr>
+      <w:r>
+        <w:rPr>
+          <w:b/>
+          <w:bCs/>
+          <w:u w:val="single"/>
+        </w:rPr>
+        <w:t>Create Database</w:t>
+      </w:r>
+      <w:r>
+        <w:rPr>
+          <w:b/>
+          <w:bCs/>
+          <w:u w:val="single"/>
+        </w:rPr>
+        <w:t xml:space="preserve"> MYSQL</w:t>
+      </w:r>
+      <w:r>
+        <w:rPr>
+          <w:b/>
+          <w:bCs/>
+          <w:u w:val="single"/>
+        </w:rPr>
+        <w:t xml:space="preserve"> </w:t>
+      </w:r>
+      <w:r>
+        <w:rPr>
+          <w:b/>
+          <w:bCs/>
+          <w:u w:val="single"/>
+        </w:rPr>
         <w:t xml:space="preserve">Script </w:t>
       </w:r>
     </w:p>
@@ -939,14 +806,12 @@
       <w:r>
         <w:t xml:space="preserve"> </w:t>
       </w:r>
-      <w:proofErr w:type="gramStart"/>
       <w:r>
         <w:t>HIGHWAYHEALTH</w:t>
       </w:r>
       <w:r>
         <w:t>;</w:t>
       </w:r>
-      <w:proofErr w:type="gramEnd"/>
     </w:p>
     <w:p>
       <w:pPr>
@@ -955,14 +820,12 @@
       <w:r>
         <w:t xml:space="preserve">USE </w:t>
       </w:r>
-      <w:proofErr w:type="gramStart"/>
       <w:r>
         <w:t>HIGHWAYHEALTH</w:t>
       </w:r>
       <w:r>
         <w:t>;</w:t>
       </w:r>
-      <w:proofErr w:type="gramEnd"/>
     </w:p>
     <w:p>
       <w:pPr>
@@ -1008,15 +871,7 @@
       </w:r>
       <w:r>
         <w:tab/>
-        <w:t xml:space="preserve">NAME </w:t>
-      </w:r>
-      <w:proofErr w:type="gramStart"/>
-      <w:r>
-        <w:t>VARCHAR(</w:t>
-      </w:r>
-      <w:proofErr w:type="gramEnd"/>
-      <w:r>
-        <w:t xml:space="preserve">100) NOT NULL, </w:t>
+        <w:t xml:space="preserve">NAME VARCHAR(100) NOT NULL, </w:t>
       </w:r>
     </w:p>
     <w:p>
@@ -1028,15 +883,7 @@
       </w:r>
       <w:r>
         <w:tab/>
-        <w:t xml:space="preserve">TYPE </w:t>
-      </w:r>
-      <w:proofErr w:type="gramStart"/>
-      <w:r>
-        <w:t>VARCHAR(</w:t>
-      </w:r>
-      <w:proofErr w:type="gramEnd"/>
-      <w:r>
-        <w:t>5) NOT NULL,</w:t>
+        <w:t>TYPE VARCHAR(5) NOT NULL,</w:t>
       </w:r>
     </w:p>
     <w:p>
@@ -1048,13 +895,8 @@
       </w:r>
       <w:r>
         <w:tab/>
-        <w:t xml:space="preserve">LAT </w:t>
-      </w:r>
-      <w:proofErr w:type="gramStart"/>
-      <w:r>
-        <w:t>VARCHAR(</w:t>
-      </w:r>
-      <w:proofErr w:type="gramEnd"/>
+        <w:t>LAT VARCHAR(</w:t>
+      </w:r>
       <w:r>
         <w:t>1</w:t>
       </w:r>
@@ -1071,13 +913,8 @@
       </w:r>
       <w:r>
         <w:tab/>
-        <w:t xml:space="preserve">LON </w:t>
-      </w:r>
-      <w:proofErr w:type="gramStart"/>
-      <w:r>
-        <w:t>VARCHAR(</w:t>
-      </w:r>
-      <w:proofErr w:type="gramEnd"/>
+        <w:t>LON VARCHAR(</w:t>
+      </w:r>
       <w:r>
         <w:t>1</w:t>
       </w:r>
@@ -1108,28 +945,12 @@
         <w:tab/>
       </w:r>
       <w:r>
-        <w:t xml:space="preserve">UNIQUE KEY </w:t>
-      </w:r>
-      <w:proofErr w:type="spellStart"/>
-      <w:r>
-        <w:t>u_latlong</w:t>
-      </w:r>
-      <w:proofErr w:type="spellEnd"/>
-      <w:r>
-        <w:t xml:space="preserve"> (</w:t>
-      </w:r>
-      <w:proofErr w:type="gramStart"/>
-      <w:r>
-        <w:t>LAT,LON</w:t>
-      </w:r>
-      <w:proofErr w:type="gramEnd"/>
+        <w:t>UNIQUE KEY u_latlong (LAT,LON)</w:t>
+      </w:r>
       <w:r>
         <w:t>)</w:t>
       </w:r>
       <w:r>
-        <w:t>)</w:t>
-      </w:r>
-      <w:r>
         <w:t>;</w:t>
       </w:r>
     </w:p>
@@ -1143,10 +964,7 @@
         <w:spacing w:after="0" w:line="240" w:lineRule="auto"/>
       </w:pPr>
       <w:r>
-        <w:t xml:space="preserve">CREATE TABLE IF NOT EXISTS </w:t>
-      </w:r>
-      <w:r>
-        <w:t>WEATHER_HISTORICAL</w:t>
+        <w:t>CREATE TABLE IF NOT EXISTS WEATHER_HISTORICAL</w:t>
       </w:r>
     </w:p>
     <w:p>
@@ -1170,47 +988,23 @@
         <w:spacing w:after="0" w:line="240" w:lineRule="auto"/>
       </w:pPr>
       <w:r>
-        <w:t xml:space="preserve">            DATETIME_CST </w:t>
-      </w:r>
-      <w:proofErr w:type="gramStart"/>
-      <w:r>
-        <w:t>VARCHAR(</w:t>
-      </w:r>
-      <w:proofErr w:type="gramEnd"/>
-      <w:r>
-        <w:t xml:space="preserve">20) NOT NULL, </w:t>
-      </w:r>
-    </w:p>
-    <w:p>
-      <w:pPr>
-        <w:spacing w:after="0" w:line="240" w:lineRule="auto"/>
-      </w:pPr>
-      <w:r>
-        <w:t xml:space="preserve">            LAT </w:t>
-      </w:r>
-      <w:proofErr w:type="gramStart"/>
-      <w:r>
-        <w:t>VARCHAR(</w:t>
-      </w:r>
-      <w:proofErr w:type="gramEnd"/>
-      <w:r>
-        <w:t xml:space="preserve">10) NOT NULL,  </w:t>
-      </w:r>
-    </w:p>
-    <w:p>
-      <w:pPr>
-        <w:spacing w:after="0" w:line="240" w:lineRule="auto"/>
-      </w:pPr>
-      <w:r>
-        <w:t xml:space="preserve">            LON </w:t>
-      </w:r>
-      <w:proofErr w:type="gramStart"/>
-      <w:r>
-        <w:t>VARCHAR(</w:t>
-      </w:r>
-      <w:proofErr w:type="gramEnd"/>
-      <w:r>
-        <w:t xml:space="preserve">10) NOT NULL, </w:t>
+        <w:t xml:space="preserve">            DATETIME_CST VARCHAR(20) NOT NULL, </w:t>
+      </w:r>
+    </w:p>
+    <w:p>
+      <w:pPr>
+        <w:spacing w:after="0" w:line="240" w:lineRule="auto"/>
+      </w:pPr>
+      <w:r>
+        <w:t xml:space="preserve">            LAT VARCHAR(10) NOT NULL,  </w:t>
+      </w:r>
+    </w:p>
+    <w:p>
+      <w:pPr>
+        <w:spacing w:after="0" w:line="240" w:lineRule="auto"/>
+      </w:pPr>
+      <w:r>
+        <w:t xml:space="preserve">            LON VARCHAR(10) NOT NULL, </w:t>
       </w:r>
     </w:p>
     <w:p>
@@ -1226,47 +1020,23 @@
         <w:spacing w:after="0" w:line="240" w:lineRule="auto"/>
       </w:pPr>
       <w:r>
-        <w:t xml:space="preserve">            WEATHER_DESC </w:t>
-      </w:r>
-      <w:proofErr w:type="gramStart"/>
-      <w:r>
-        <w:t>VARCHAR(</w:t>
-      </w:r>
-      <w:proofErr w:type="gramEnd"/>
-      <w:r>
-        <w:t>100) NOT NULL,</w:t>
-      </w:r>
-    </w:p>
-    <w:p>
-      <w:pPr>
-        <w:spacing w:after="0" w:line="240" w:lineRule="auto"/>
-      </w:pPr>
-      <w:r>
-        <w:t xml:space="preserve">            WEATHER_ICON </w:t>
-      </w:r>
-      <w:proofErr w:type="gramStart"/>
-      <w:r>
-        <w:t>VARCHAR(</w:t>
-      </w:r>
-      <w:proofErr w:type="gramEnd"/>
-      <w:r>
-        <w:t>5) NOT NULL,</w:t>
-      </w:r>
-    </w:p>
-    <w:p>
-      <w:pPr>
-        <w:spacing w:after="0" w:line="240" w:lineRule="auto"/>
-      </w:pPr>
-      <w:r>
-        <w:t xml:space="preserve">            TEMP_F </w:t>
-      </w:r>
-      <w:proofErr w:type="gramStart"/>
-      <w:r>
-        <w:t>DECIMAL(</w:t>
-      </w:r>
-      <w:proofErr w:type="gramEnd"/>
-      <w:r>
-        <w:t>5,2) NOT NULL,</w:t>
+        <w:t xml:space="preserve">            WEATHER_DESC VARCHAR(100) NOT NULL,</w:t>
+      </w:r>
+    </w:p>
+    <w:p>
+      <w:pPr>
+        <w:spacing w:after="0" w:line="240" w:lineRule="auto"/>
+      </w:pPr>
+      <w:r>
+        <w:t xml:space="preserve">            WEATHER_ICON VARCHAR(5) NOT NULL,</w:t>
+      </w:r>
+    </w:p>
+    <w:p>
+      <w:pPr>
+        <w:spacing w:after="0" w:line="240" w:lineRule="auto"/>
+      </w:pPr>
+      <w:r>
+        <w:t xml:space="preserve">            TEMP_F DECIMAL(5,2) NOT NULL,</w:t>
       </w:r>
     </w:p>
     <w:p>
@@ -1298,15 +1068,7 @@
         <w:spacing w:after="0" w:line="240" w:lineRule="auto"/>
       </w:pPr>
       <w:r>
-        <w:t xml:space="preserve">            DANGER_LEVELS </w:t>
-      </w:r>
-      <w:proofErr w:type="gramStart"/>
-      <w:r>
-        <w:t>VARCHAR(</w:t>
-      </w:r>
-      <w:proofErr w:type="gramEnd"/>
-      <w:r>
-        <w:t>20) NOT NULL,</w:t>
+        <w:t xml:space="preserve">            DANGER_LEVELS VARCHAR(20) NOT NULL,</w:t>
       </w:r>
     </w:p>
     <w:p>
@@ -1375,30 +1137,8 @@
         <w:rPr>
           <w:strike/>
         </w:rPr>
-        <w:t xml:space="preserve">DROP TRIGGER IF EXISTS </w:t>
-      </w:r>
-      <w:proofErr w:type="spellStart"/>
-      <w:r>
-        <w:rPr>
-          <w:strike/>
-        </w:rPr>
-        <w:t>prevent_User_UserID_</w:t>
-      </w:r>
-      <w:proofErr w:type="gramStart"/>
-      <w:r>
-        <w:rPr>
-          <w:strike/>
-        </w:rPr>
-        <w:t>Update</w:t>
-      </w:r>
-      <w:proofErr w:type="spellEnd"/>
-      <w:r>
-        <w:rPr>
-          <w:strike/>
-        </w:rPr>
-        <w:t>;</w:t>
-      </w:r>
-      <w:proofErr w:type="gramEnd"/>
+        <w:t>DROP TRIGGER IF EXISTS prevent_User_UserID_Update;</w:t>
+      </w:r>
     </w:p>
     <w:p>
       <w:pPr>
@@ -1425,21 +1165,7 @@
         <w:rPr>
           <w:strike/>
         </w:rPr>
-        <w:t xml:space="preserve">CREATE TRIGGER </w:t>
-      </w:r>
-      <w:proofErr w:type="spellStart"/>
-      <w:r>
-        <w:rPr>
-          <w:strike/>
-        </w:rPr>
-        <w:t>prevent_User_UserID_Update</w:t>
-      </w:r>
-      <w:proofErr w:type="spellEnd"/>
-      <w:r>
-        <w:rPr>
-          <w:strike/>
-        </w:rPr>
-        <w:t xml:space="preserve"> </w:t>
+        <w:t xml:space="preserve">CREATE TRIGGER prevent_User_UserID_Update </w:t>
       </w:r>
     </w:p>
     <w:p>
@@ -1586,67 +1312,44 @@
           <w:strike/>
         </w:rPr>
         <w:tab/>
-        <w:t>SET MESSAGE_TEXT = 'You cannot update a USER_ID in the USER table.</w:t>
-      </w:r>
-      <w:proofErr w:type="gramStart"/>
-      <w:r>
-        <w:rPr>
-          <w:strike/>
-        </w:rPr>
-        <w:t>';</w:t>
-      </w:r>
-      <w:proofErr w:type="gramEnd"/>
-    </w:p>
-    <w:p>
-      <w:pPr>
-        <w:spacing w:after="0" w:line="240" w:lineRule="auto"/>
-        <w:rPr>
-          <w:strike/>
-        </w:rPr>
-      </w:pPr>
-      <w:r>
-        <w:rPr>
-          <w:strike/>
-        </w:rPr>
-        <w:tab/>
-      </w:r>
-      <w:r>
-        <w:rPr>
-          <w:strike/>
-        </w:rPr>
-        <w:tab/>
-        <w:t xml:space="preserve">END </w:t>
-      </w:r>
-      <w:proofErr w:type="gramStart"/>
-      <w:r>
-        <w:rPr>
-          <w:strike/>
-        </w:rPr>
-        <w:t>IF;</w:t>
-      </w:r>
-      <w:proofErr w:type="gramEnd"/>
-    </w:p>
-    <w:p>
-      <w:pPr>
-        <w:spacing w:after="0" w:line="240" w:lineRule="auto"/>
-        <w:rPr>
-          <w:strike/>
-        </w:rPr>
-      </w:pPr>
-      <w:r>
-        <w:rPr>
-          <w:strike/>
-        </w:rPr>
-        <w:tab/>
-      </w:r>
-      <w:proofErr w:type="gramStart"/>
-      <w:r>
-        <w:rPr>
-          <w:strike/>
-        </w:rPr>
+        <w:t>SET MESSAGE_TEXT = 'You cannot update a USER_ID in the USER table.';</w:t>
+      </w:r>
+    </w:p>
+    <w:p>
+      <w:pPr>
+        <w:spacing w:after="0" w:line="240" w:lineRule="auto"/>
+        <w:rPr>
+          <w:strike/>
+        </w:rPr>
+      </w:pPr>
+      <w:r>
+        <w:rPr>
+          <w:strike/>
+        </w:rPr>
+        <w:tab/>
+      </w:r>
+      <w:r>
+        <w:rPr>
+          <w:strike/>
+        </w:rPr>
+        <w:tab/>
+        <w:t>END IF;</w:t>
+      </w:r>
+    </w:p>
+    <w:p>
+      <w:pPr>
+        <w:spacing w:after="0" w:line="240" w:lineRule="auto"/>
+        <w:rPr>
+          <w:strike/>
+        </w:rPr>
+      </w:pPr>
+      <w:r>
+        <w:rPr>
+          <w:strike/>
+        </w:rPr>
+        <w:tab/>
         <w:t>END;</w:t>
       </w:r>
-      <w:proofErr w:type="gramEnd"/>
     </w:p>
     <w:p>
       <w:pPr>
@@ -1669,58 +1372,506 @@
           <w:strike/>
         </w:rPr>
       </w:pPr>
-      <w:proofErr w:type="gramStart"/>
       <w:r>
         <w:rPr>
           <w:strike/>
         </w:rPr>
         <w:t>DELIMITER ;</w:t>
       </w:r>
-      <w:proofErr w:type="gramEnd"/>
-    </w:p>
-    <w:p>
-      <w:pPr>
-        <w:spacing w:after="0" w:line="240" w:lineRule="auto"/>
-        <w:rPr>
-          <w:strike/>
-        </w:rPr>
-      </w:pPr>
-    </w:p>
-    <w:p>
-      <w:pPr>
-        <w:spacing w:after="0" w:line="240" w:lineRule="auto"/>
-        <w:rPr>
-          <w:strike/>
-        </w:rPr>
-      </w:pPr>
-      <w:r>
-        <w:rPr>
-          <w:strike/>
-        </w:rPr>
-        <w:t xml:space="preserve">DROP TRIGGER IF EXISTS </w:t>
-      </w:r>
-      <w:proofErr w:type="spellStart"/>
-      <w:r>
-        <w:rPr>
-          <w:strike/>
-        </w:rPr>
-        <w:t>prevent_UserAccount_UserID_</w:t>
-      </w:r>
-      <w:proofErr w:type="gramStart"/>
-      <w:r>
-        <w:rPr>
-          <w:strike/>
-        </w:rPr>
-        <w:t>Update</w:t>
-      </w:r>
-      <w:proofErr w:type="spellEnd"/>
-      <w:r>
-        <w:rPr>
-          <w:strike/>
-        </w:rPr>
-        <w:t>;</w:t>
-      </w:r>
-      <w:proofErr w:type="gramEnd"/>
+    </w:p>
+    <w:p>
+      <w:pPr>
+        <w:spacing w:after="0" w:line="240" w:lineRule="auto"/>
+        <w:rPr>
+          <w:strike/>
+        </w:rPr>
+      </w:pPr>
+    </w:p>
+    <w:p>
+      <w:pPr>
+        <w:spacing w:after="0" w:line="240" w:lineRule="auto"/>
+        <w:rPr>
+          <w:strike/>
+        </w:rPr>
+      </w:pPr>
+      <w:r>
+        <w:rPr>
+          <w:strike/>
+        </w:rPr>
+        <w:t>DROP TRIGGER IF EXISTS prevent_UserAccount_UserID_Update;</w:t>
+      </w:r>
+    </w:p>
+    <w:p>
+      <w:pPr>
+        <w:spacing w:after="0" w:line="240" w:lineRule="auto"/>
+        <w:rPr>
+          <w:strike/>
+        </w:rPr>
+      </w:pPr>
+      <w:r>
+        <w:rPr>
+          <w:strike/>
+        </w:rPr>
+        <w:t>DELIMITER $$</w:t>
+      </w:r>
+    </w:p>
+    <w:p>
+      <w:pPr>
+        <w:spacing w:after="0" w:line="240" w:lineRule="auto"/>
+        <w:rPr>
+          <w:strike/>
+        </w:rPr>
+      </w:pPr>
+      <w:r>
+        <w:rPr>
+          <w:strike/>
+        </w:rPr>
+        <w:t xml:space="preserve">CREATE TRIGGER prevent_UserAccount_UserID_Update </w:t>
+      </w:r>
+    </w:p>
+    <w:p>
+      <w:pPr>
+        <w:spacing w:after="0" w:line="240" w:lineRule="auto"/>
+        <w:rPr>
+          <w:strike/>
+        </w:rPr>
+      </w:pPr>
+      <w:r>
+        <w:rPr>
+          <w:strike/>
+        </w:rPr>
+        <w:tab/>
+        <w:t>BEFORE UPDATE ON USER_ACCOUNT</w:t>
+      </w:r>
+    </w:p>
+    <w:p>
+      <w:pPr>
+        <w:spacing w:after="0" w:line="240" w:lineRule="auto"/>
+        <w:rPr>
+          <w:strike/>
+        </w:rPr>
+      </w:pPr>
+      <w:r>
+        <w:rPr>
+          <w:strike/>
+        </w:rPr>
+        <w:tab/>
+        <w:t>FOR EACH ROW</w:t>
+      </w:r>
+    </w:p>
+    <w:p>
+      <w:pPr>
+        <w:spacing w:after="0" w:line="240" w:lineRule="auto"/>
+        <w:rPr>
+          <w:strike/>
+        </w:rPr>
+      </w:pPr>
+      <w:r>
+        <w:rPr>
+          <w:strike/>
+        </w:rPr>
+        <w:tab/>
+        <w:t>BEGIN</w:t>
+      </w:r>
+    </w:p>
+    <w:p>
+      <w:pPr>
+        <w:spacing w:after="0" w:line="240" w:lineRule="auto"/>
+        <w:rPr>
+          <w:strike/>
+        </w:rPr>
+      </w:pPr>
+      <w:r>
+        <w:rPr>
+          <w:strike/>
+        </w:rPr>
+        <w:tab/>
+      </w:r>
+      <w:r>
+        <w:rPr>
+          <w:strike/>
+        </w:rPr>
+        <w:tab/>
+        <w:t>IF (NEW.USER_ID &lt;&gt; OLD.USER_ID)</w:t>
+      </w:r>
+    </w:p>
+    <w:p>
+      <w:pPr>
+        <w:spacing w:after="0" w:line="240" w:lineRule="auto"/>
+        <w:rPr>
+          <w:strike/>
+        </w:rPr>
+      </w:pPr>
+      <w:r>
+        <w:rPr>
+          <w:strike/>
+        </w:rPr>
+        <w:tab/>
+      </w:r>
+      <w:r>
+        <w:rPr>
+          <w:strike/>
+        </w:rPr>
+        <w:tab/>
+      </w:r>
+      <w:r>
+        <w:rPr>
+          <w:strike/>
+        </w:rPr>
+        <w:tab/>
+        <w:t xml:space="preserve">THEN </w:t>
+      </w:r>
+    </w:p>
+    <w:p>
+      <w:pPr>
+        <w:spacing w:after="0" w:line="240" w:lineRule="auto"/>
+        <w:rPr>
+          <w:strike/>
+        </w:rPr>
+      </w:pPr>
+      <w:r>
+        <w:rPr>
+          <w:strike/>
+        </w:rPr>
+        <w:tab/>
+      </w:r>
+      <w:r>
+        <w:rPr>
+          <w:strike/>
+        </w:rPr>
+        <w:tab/>
+      </w:r>
+      <w:r>
+        <w:rPr>
+          <w:strike/>
+        </w:rPr>
+        <w:tab/>
+        <w:t xml:space="preserve">SIGNAL SQLSTATE '45000' </w:t>
+      </w:r>
+    </w:p>
+    <w:p>
+      <w:pPr>
+        <w:spacing w:after="0" w:line="240" w:lineRule="auto"/>
+        <w:rPr>
+          <w:strike/>
+        </w:rPr>
+      </w:pPr>
+      <w:r>
+        <w:rPr>
+          <w:strike/>
+        </w:rPr>
+        <w:tab/>
+      </w:r>
+      <w:r>
+        <w:rPr>
+          <w:strike/>
+        </w:rPr>
+        <w:tab/>
+      </w:r>
+      <w:r>
+        <w:rPr>
+          <w:strike/>
+        </w:rPr>
+        <w:tab/>
+        <w:t>SET MESSAGE_TEXT = 'You cannot update a USER_ID in the USER_ACCOUNT table.';</w:t>
+      </w:r>
+    </w:p>
+    <w:p>
+      <w:pPr>
+        <w:spacing w:after="0" w:line="240" w:lineRule="auto"/>
+        <w:rPr>
+          <w:strike/>
+        </w:rPr>
+      </w:pPr>
+      <w:r>
+        <w:rPr>
+          <w:strike/>
+        </w:rPr>
+        <w:tab/>
+      </w:r>
+      <w:r>
+        <w:rPr>
+          <w:strike/>
+        </w:rPr>
+        <w:tab/>
+        <w:t>END IF;</w:t>
+      </w:r>
+    </w:p>
+    <w:p>
+      <w:pPr>
+        <w:spacing w:after="0" w:line="240" w:lineRule="auto"/>
+        <w:rPr>
+          <w:strike/>
+        </w:rPr>
+      </w:pPr>
+      <w:r>
+        <w:rPr>
+          <w:strike/>
+        </w:rPr>
+        <w:tab/>
+        <w:t>END;</w:t>
+      </w:r>
+    </w:p>
+    <w:p>
+      <w:pPr>
+        <w:spacing w:after="0" w:line="240" w:lineRule="auto"/>
+        <w:rPr>
+          <w:strike/>
+        </w:rPr>
+      </w:pPr>
+      <w:r>
+        <w:rPr>
+          <w:strike/>
+        </w:rPr>
+        <w:t>$$</w:t>
+      </w:r>
+    </w:p>
+    <w:p>
+      <w:pPr>
+        <w:spacing w:after="0" w:line="240" w:lineRule="auto"/>
+        <w:rPr>
+          <w:strike/>
+        </w:rPr>
+      </w:pPr>
+      <w:r>
+        <w:rPr>
+          <w:strike/>
+        </w:rPr>
+        <w:t>DELIMITER ;</w:t>
+      </w:r>
+    </w:p>
+    <w:p>
+      <w:pPr>
+        <w:spacing w:after="0" w:line="240" w:lineRule="auto"/>
+        <w:rPr>
+          <w:strike/>
+        </w:rPr>
+      </w:pPr>
+    </w:p>
+    <w:p>
+      <w:pPr>
+        <w:spacing w:after="0" w:line="240" w:lineRule="auto"/>
+        <w:rPr>
+          <w:strike/>
+        </w:rPr>
+      </w:pPr>
+      <w:r>
+        <w:rPr>
+          <w:strike/>
+        </w:rPr>
+        <w:t>DROP TRIGGER IF EXISTS prevent_SecureNote_UserID_Update;</w:t>
+      </w:r>
+    </w:p>
+    <w:p>
+      <w:pPr>
+        <w:spacing w:after="0" w:line="240" w:lineRule="auto"/>
+        <w:rPr>
+          <w:strike/>
+        </w:rPr>
+      </w:pPr>
+      <w:r>
+        <w:rPr>
+          <w:strike/>
+        </w:rPr>
+        <w:t>DELIMITER $$</w:t>
+      </w:r>
+    </w:p>
+    <w:p>
+      <w:pPr>
+        <w:spacing w:after="0" w:line="240" w:lineRule="auto"/>
+        <w:rPr>
+          <w:strike/>
+        </w:rPr>
+      </w:pPr>
+      <w:r>
+        <w:rPr>
+          <w:strike/>
+        </w:rPr>
+        <w:t xml:space="preserve">CREATE TRIGGER prevent_SecureNote_UserID_Update </w:t>
+      </w:r>
+    </w:p>
+    <w:p>
+      <w:pPr>
+        <w:spacing w:after="0" w:line="240" w:lineRule="auto"/>
+        <w:rPr>
+          <w:strike/>
+        </w:rPr>
+      </w:pPr>
+      <w:r>
+        <w:rPr>
+          <w:strike/>
+        </w:rPr>
+        <w:tab/>
+        <w:t>BEFORE UPDATE ON SECURE_NOTE</w:t>
+      </w:r>
+    </w:p>
+    <w:p>
+      <w:pPr>
+        <w:spacing w:after="0" w:line="240" w:lineRule="auto"/>
+        <w:rPr>
+          <w:strike/>
+        </w:rPr>
+      </w:pPr>
+      <w:r>
+        <w:rPr>
+          <w:strike/>
+        </w:rPr>
+        <w:tab/>
+        <w:t>FOR EACH ROW</w:t>
+      </w:r>
+    </w:p>
+    <w:p>
+      <w:pPr>
+        <w:spacing w:after="0" w:line="240" w:lineRule="auto"/>
+        <w:rPr>
+          <w:strike/>
+        </w:rPr>
+      </w:pPr>
+      <w:r>
+        <w:rPr>
+          <w:strike/>
+        </w:rPr>
+        <w:tab/>
+        <w:t>BEGIN</w:t>
+      </w:r>
+    </w:p>
+    <w:p>
+      <w:pPr>
+        <w:spacing w:after="0" w:line="240" w:lineRule="auto"/>
+        <w:rPr>
+          <w:strike/>
+        </w:rPr>
+      </w:pPr>
+      <w:r>
+        <w:rPr>
+          <w:strike/>
+        </w:rPr>
+        <w:tab/>
+      </w:r>
+      <w:r>
+        <w:rPr>
+          <w:strike/>
+        </w:rPr>
+        <w:tab/>
+        <w:t>IF (NEW.USER_ID &lt;&gt; OLD.USER_ID)</w:t>
+      </w:r>
+    </w:p>
+    <w:p>
+      <w:pPr>
+        <w:spacing w:after="0" w:line="240" w:lineRule="auto"/>
+        <w:rPr>
+          <w:strike/>
+        </w:rPr>
+      </w:pPr>
+      <w:r>
+        <w:rPr>
+          <w:strike/>
+        </w:rPr>
+        <w:tab/>
+      </w:r>
+      <w:r>
+        <w:rPr>
+          <w:strike/>
+        </w:rPr>
+        <w:tab/>
+      </w:r>
+      <w:r>
+        <w:rPr>
+          <w:strike/>
+        </w:rPr>
+        <w:tab/>
+        <w:t xml:space="preserve">THEN </w:t>
+      </w:r>
+    </w:p>
+    <w:p>
+      <w:pPr>
+        <w:spacing w:after="0" w:line="240" w:lineRule="auto"/>
+        <w:rPr>
+          <w:strike/>
+        </w:rPr>
+      </w:pPr>
+      <w:r>
+        <w:rPr>
+          <w:strike/>
+        </w:rPr>
+        <w:tab/>
+      </w:r>
+      <w:r>
+        <w:rPr>
+          <w:strike/>
+        </w:rPr>
+        <w:tab/>
+      </w:r>
+      <w:r>
+        <w:rPr>
+          <w:strike/>
+        </w:rPr>
+        <w:tab/>
+        <w:t xml:space="preserve">SIGNAL SQLSTATE '45000' </w:t>
+      </w:r>
+    </w:p>
+    <w:p>
+      <w:pPr>
+        <w:spacing w:after="0" w:line="240" w:lineRule="auto"/>
+        <w:rPr>
+          <w:strike/>
+        </w:rPr>
+      </w:pPr>
+      <w:r>
+        <w:rPr>
+          <w:strike/>
+        </w:rPr>
+        <w:tab/>
+      </w:r>
+      <w:r>
+        <w:rPr>
+          <w:strike/>
+        </w:rPr>
+        <w:tab/>
+      </w:r>
+      <w:r>
+        <w:rPr>
+          <w:strike/>
+        </w:rPr>
+        <w:tab/>
+        <w:t>SET MESSAGE_TEXT = 'You cannot update a USER_ID in the SECURE_NOTE table.';</w:t>
+      </w:r>
+    </w:p>
+    <w:p>
+      <w:pPr>
+        <w:spacing w:after="0" w:line="240" w:lineRule="auto"/>
+        <w:rPr>
+          <w:strike/>
+        </w:rPr>
+      </w:pPr>
+      <w:r>
+        <w:rPr>
+          <w:strike/>
+        </w:rPr>
+        <w:tab/>
+      </w:r>
+      <w:r>
+        <w:rPr>
+          <w:strike/>
+        </w:rPr>
+        <w:tab/>
+        <w:t>END IF;</w:t>
+      </w:r>
+    </w:p>
+    <w:p>
+      <w:pPr>
+        <w:spacing w:after="0" w:line="240" w:lineRule="auto"/>
+        <w:rPr>
+          <w:strike/>
+        </w:rPr>
+      </w:pPr>
+      <w:r>
+        <w:rPr>
+          <w:strike/>
+        </w:rPr>
+        <w:tab/>
+        <w:t>END;</w:t>
+      </w:r>
     </w:p>
     <w:p>
       <w:pPr>
@@ -1734,6 +1885,56 @@
           <w:strike/>
         </w:rPr>
         <w:lastRenderedPageBreak/>
+        <w:t>$$</w:t>
+      </w:r>
+    </w:p>
+    <w:p>
+      <w:pPr>
+        <w:spacing w:after="0" w:line="240" w:lineRule="auto"/>
+        <w:rPr>
+          <w:strike/>
+        </w:rPr>
+      </w:pPr>
+      <w:r>
+        <w:rPr>
+          <w:strike/>
+        </w:rPr>
+        <w:t>DELIMITER ;</w:t>
+      </w:r>
+    </w:p>
+    <w:p>
+      <w:pPr>
+        <w:spacing w:after="0" w:line="240" w:lineRule="auto"/>
+        <w:rPr>
+          <w:strike/>
+        </w:rPr>
+      </w:pPr>
+    </w:p>
+    <w:p>
+      <w:pPr>
+        <w:spacing w:after="0" w:line="240" w:lineRule="auto"/>
+        <w:rPr>
+          <w:strike/>
+        </w:rPr>
+      </w:pPr>
+      <w:r>
+        <w:rPr>
+          <w:strike/>
+        </w:rPr>
+        <w:t>DROP TRIGGER IF EXISTS prevent_CC_INFO_UserID_Update;</w:t>
+      </w:r>
+    </w:p>
+    <w:p>
+      <w:pPr>
+        <w:spacing w:after="0" w:line="240" w:lineRule="auto"/>
+        <w:rPr>
+          <w:strike/>
+        </w:rPr>
+      </w:pPr>
+      <w:r>
+        <w:rPr>
+          <w:strike/>
+        </w:rPr>
         <w:t>DELIMITER $$</w:t>
       </w:r>
     </w:p>
@@ -1748,36 +1949,22 @@
         <w:rPr>
           <w:strike/>
         </w:rPr>
-        <w:t xml:space="preserve">CREATE TRIGGER </w:t>
-      </w:r>
-      <w:proofErr w:type="spellStart"/>
-      <w:r>
-        <w:rPr>
-          <w:strike/>
-        </w:rPr>
-        <w:t>prevent_UserAccount_UserID_Update</w:t>
-      </w:r>
-      <w:proofErr w:type="spellEnd"/>
-      <w:r>
-        <w:rPr>
-          <w:strike/>
-        </w:rPr>
-        <w:t xml:space="preserve"> </w:t>
-      </w:r>
-    </w:p>
-    <w:p>
-      <w:pPr>
-        <w:spacing w:after="0" w:line="240" w:lineRule="auto"/>
-        <w:rPr>
-          <w:strike/>
-        </w:rPr>
-      </w:pPr>
-      <w:r>
-        <w:rPr>
-          <w:strike/>
-        </w:rPr>
-        <w:tab/>
-        <w:t>BEFORE UPDATE ON USER_ACCOUNT</w:t>
+        <w:t>CREATE TRIGGER prevent_CC_INFO_UserID_Update</w:t>
+      </w:r>
+    </w:p>
+    <w:p>
+      <w:pPr>
+        <w:spacing w:after="0" w:line="240" w:lineRule="auto"/>
+        <w:rPr>
+          <w:strike/>
+        </w:rPr>
+      </w:pPr>
+      <w:r>
+        <w:rPr>
+          <w:strike/>
+        </w:rPr>
+        <w:tab/>
+        <w:t>BEFORE UPDATE ON CC_INFO</w:t>
       </w:r>
     </w:p>
     <w:p>
@@ -1909,67 +2096,44 @@
           <w:strike/>
         </w:rPr>
         <w:tab/>
-        <w:t>SET MESSAGE_TEXT = 'You cannot update a USER_ID in the USER_ACCOUNT table.</w:t>
-      </w:r>
-      <w:proofErr w:type="gramStart"/>
-      <w:r>
-        <w:rPr>
-          <w:strike/>
-        </w:rPr>
-        <w:t>';</w:t>
-      </w:r>
-      <w:proofErr w:type="gramEnd"/>
-    </w:p>
-    <w:p>
-      <w:pPr>
-        <w:spacing w:after="0" w:line="240" w:lineRule="auto"/>
-        <w:rPr>
-          <w:strike/>
-        </w:rPr>
-      </w:pPr>
-      <w:r>
-        <w:rPr>
-          <w:strike/>
-        </w:rPr>
-        <w:tab/>
-      </w:r>
-      <w:r>
-        <w:rPr>
-          <w:strike/>
-        </w:rPr>
-        <w:tab/>
-        <w:t xml:space="preserve">END </w:t>
-      </w:r>
-      <w:proofErr w:type="gramStart"/>
-      <w:r>
-        <w:rPr>
-          <w:strike/>
-        </w:rPr>
-        <w:t>IF;</w:t>
-      </w:r>
-      <w:proofErr w:type="gramEnd"/>
-    </w:p>
-    <w:p>
-      <w:pPr>
-        <w:spacing w:after="0" w:line="240" w:lineRule="auto"/>
-        <w:rPr>
-          <w:strike/>
-        </w:rPr>
-      </w:pPr>
-      <w:r>
-        <w:rPr>
-          <w:strike/>
-        </w:rPr>
-        <w:tab/>
-      </w:r>
-      <w:proofErr w:type="gramStart"/>
-      <w:r>
-        <w:rPr>
-          <w:strike/>
-        </w:rPr>
+        <w:t>SET MESSAGE_TEXT = 'You cannot update a USER_ID in the CC_INFO table.';</w:t>
+      </w:r>
+    </w:p>
+    <w:p>
+      <w:pPr>
+        <w:spacing w:after="0" w:line="240" w:lineRule="auto"/>
+        <w:rPr>
+          <w:strike/>
+        </w:rPr>
+      </w:pPr>
+      <w:r>
+        <w:rPr>
+          <w:strike/>
+        </w:rPr>
+        <w:tab/>
+      </w:r>
+      <w:r>
+        <w:rPr>
+          <w:strike/>
+        </w:rPr>
+        <w:tab/>
+        <w:t>END IF;</w:t>
+      </w:r>
+    </w:p>
+    <w:p>
+      <w:pPr>
+        <w:spacing w:after="0" w:line="240" w:lineRule="auto"/>
+        <w:rPr>
+          <w:strike/>
+        </w:rPr>
+      </w:pPr>
+      <w:r>
+        <w:rPr>
+          <w:strike/>
+        </w:rPr>
+        <w:tab/>
         <w:t>END;</w:t>
       </w:r>
-      <w:proofErr w:type="gramEnd"/>
     </w:p>
     <w:p>
       <w:pPr>
@@ -1992,58 +2156,34 @@
           <w:strike/>
         </w:rPr>
       </w:pPr>
-      <w:proofErr w:type="gramStart"/>
       <w:r>
         <w:rPr>
           <w:strike/>
         </w:rPr>
         <w:t>DELIMITER ;</w:t>
       </w:r>
-      <w:proofErr w:type="gramEnd"/>
-    </w:p>
-    <w:p>
-      <w:pPr>
-        <w:spacing w:after="0" w:line="240" w:lineRule="auto"/>
-        <w:rPr>
-          <w:strike/>
-        </w:rPr>
-      </w:pPr>
-    </w:p>
-    <w:p>
-      <w:pPr>
-        <w:spacing w:after="0" w:line="240" w:lineRule="auto"/>
-        <w:rPr>
-          <w:strike/>
-        </w:rPr>
-      </w:pPr>
-      <w:r>
-        <w:rPr>
-          <w:strike/>
-        </w:rPr>
-        <w:t xml:space="preserve">DROP TRIGGER IF EXISTS </w:t>
-      </w:r>
-      <w:proofErr w:type="spellStart"/>
-      <w:r>
-        <w:rPr>
-          <w:strike/>
-        </w:rPr>
-        <w:t>prevent_SecureNote_UserID_</w:t>
-      </w:r>
-      <w:proofErr w:type="gramStart"/>
-      <w:r>
-        <w:rPr>
-          <w:strike/>
-        </w:rPr>
-        <w:t>Update</w:t>
-      </w:r>
-      <w:proofErr w:type="spellEnd"/>
-      <w:r>
-        <w:rPr>
-          <w:strike/>
-        </w:rPr>
-        <w:t>;</w:t>
-      </w:r>
-      <w:proofErr w:type="gramEnd"/>
+    </w:p>
+    <w:p>
+      <w:pPr>
+        <w:spacing w:after="0" w:line="240" w:lineRule="auto"/>
+        <w:rPr>
+          <w:strike/>
+        </w:rPr>
+      </w:pPr>
+    </w:p>
+    <w:p>
+      <w:pPr>
+        <w:spacing w:after="0" w:line="240" w:lineRule="auto"/>
+        <w:rPr>
+          <w:strike/>
+        </w:rPr>
+      </w:pPr>
+      <w:r>
+        <w:rPr>
+          <w:strike/>
+        </w:rPr>
+        <w:t>DROP TRIGGER IF EXISTS prevent_NOTE_ID_Update;</w:t>
+      </w:r>
     </w:p>
     <w:p>
       <w:pPr>
@@ -2070,21 +2210,7 @@
         <w:rPr>
           <w:strike/>
         </w:rPr>
-        <w:t xml:space="preserve">CREATE TRIGGER </w:t>
-      </w:r>
-      <w:proofErr w:type="spellStart"/>
-      <w:r>
-        <w:rPr>
-          <w:strike/>
-        </w:rPr>
-        <w:t>prevent_SecureNote_UserID_Update</w:t>
-      </w:r>
-      <w:proofErr w:type="spellEnd"/>
-      <w:r>
-        <w:rPr>
-          <w:strike/>
-        </w:rPr>
-        <w:t xml:space="preserve"> </w:t>
+        <w:t>CREATE TRIGGER prevent_NOTE_ID_Update</w:t>
       </w:r>
     </w:p>
     <w:p>
@@ -2150,7 +2276,7 @@
           <w:strike/>
         </w:rPr>
         <w:tab/>
-        <w:t>IF (NEW.USER_ID &lt;&gt; OLD.USER_ID)</w:t>
+        <w:t>IF (NEW.NOTE_ID &lt;&gt; OLD.NOTE_ID)</w:t>
       </w:r>
     </w:p>
     <w:p>
@@ -2231,67 +2357,44 @@
           <w:strike/>
         </w:rPr>
         <w:tab/>
-        <w:t>SET MESSAGE_TEXT = 'You cannot update a USER_ID in the SECURE_NOTE table.</w:t>
-      </w:r>
-      <w:proofErr w:type="gramStart"/>
-      <w:r>
-        <w:rPr>
-          <w:strike/>
-        </w:rPr>
-        <w:t>';</w:t>
-      </w:r>
-      <w:proofErr w:type="gramEnd"/>
-    </w:p>
-    <w:p>
-      <w:pPr>
-        <w:spacing w:after="0" w:line="240" w:lineRule="auto"/>
-        <w:rPr>
-          <w:strike/>
-        </w:rPr>
-      </w:pPr>
-      <w:r>
-        <w:rPr>
-          <w:strike/>
-        </w:rPr>
-        <w:tab/>
-      </w:r>
-      <w:r>
-        <w:rPr>
-          <w:strike/>
-        </w:rPr>
-        <w:tab/>
-        <w:t xml:space="preserve">END </w:t>
-      </w:r>
-      <w:proofErr w:type="gramStart"/>
-      <w:r>
-        <w:rPr>
-          <w:strike/>
-        </w:rPr>
-        <w:t>IF;</w:t>
-      </w:r>
-      <w:proofErr w:type="gramEnd"/>
-    </w:p>
-    <w:p>
-      <w:pPr>
-        <w:spacing w:after="0" w:line="240" w:lineRule="auto"/>
-        <w:rPr>
-          <w:strike/>
-        </w:rPr>
-      </w:pPr>
-      <w:r>
-        <w:rPr>
-          <w:strike/>
-        </w:rPr>
-        <w:tab/>
-      </w:r>
-      <w:proofErr w:type="gramStart"/>
-      <w:r>
-        <w:rPr>
-          <w:strike/>
-        </w:rPr>
+        <w:t>SET MESSAGE_TEXT = 'You cannot update a NOTE_ID in the SECURE_NOTE table.';</w:t>
+      </w:r>
+    </w:p>
+    <w:p>
+      <w:pPr>
+        <w:spacing w:after="0" w:line="240" w:lineRule="auto"/>
+        <w:rPr>
+          <w:strike/>
+        </w:rPr>
+      </w:pPr>
+      <w:r>
+        <w:rPr>
+          <w:strike/>
+        </w:rPr>
+        <w:tab/>
+      </w:r>
+      <w:r>
+        <w:rPr>
+          <w:strike/>
+        </w:rPr>
+        <w:tab/>
+        <w:t>END IF;</w:t>
+      </w:r>
+    </w:p>
+    <w:p>
+      <w:pPr>
+        <w:spacing w:after="0" w:line="240" w:lineRule="auto"/>
+        <w:rPr>
+          <w:strike/>
+        </w:rPr>
+      </w:pPr>
+      <w:r>
+        <w:rPr>
+          <w:strike/>
+        </w:rPr>
+        <w:tab/>
         <w:t>END;</w:t>
       </w:r>
-      <w:proofErr w:type="gramEnd"/>
     </w:p>
     <w:p>
       <w:pPr>
@@ -2314,58 +2417,34 @@
           <w:strike/>
         </w:rPr>
       </w:pPr>
-      <w:proofErr w:type="gramStart"/>
       <w:r>
         <w:rPr>
           <w:strike/>
         </w:rPr>
         <w:t>DELIMITER ;</w:t>
       </w:r>
-      <w:proofErr w:type="gramEnd"/>
-    </w:p>
-    <w:p>
-      <w:pPr>
-        <w:spacing w:after="0" w:line="240" w:lineRule="auto"/>
-        <w:rPr>
-          <w:strike/>
-        </w:rPr>
-      </w:pPr>
-    </w:p>
-    <w:p>
-      <w:pPr>
-        <w:spacing w:after="0" w:line="240" w:lineRule="auto"/>
-        <w:rPr>
-          <w:strike/>
-        </w:rPr>
-      </w:pPr>
-      <w:r>
-        <w:rPr>
-          <w:strike/>
-        </w:rPr>
-        <w:t xml:space="preserve">DROP TRIGGER IF EXISTS </w:t>
-      </w:r>
-      <w:proofErr w:type="spellStart"/>
-      <w:r>
-        <w:rPr>
-          <w:strike/>
-        </w:rPr>
-        <w:t>prevent_CC_INFO_UserID_</w:t>
-      </w:r>
-      <w:proofErr w:type="gramStart"/>
-      <w:r>
-        <w:rPr>
-          <w:strike/>
-        </w:rPr>
-        <w:t>Update</w:t>
-      </w:r>
-      <w:proofErr w:type="spellEnd"/>
-      <w:r>
-        <w:rPr>
-          <w:strike/>
-        </w:rPr>
-        <w:t>;</w:t>
-      </w:r>
-      <w:proofErr w:type="gramEnd"/>
+    </w:p>
+    <w:p>
+      <w:pPr>
+        <w:spacing w:after="0" w:line="240" w:lineRule="auto"/>
+        <w:rPr>
+          <w:strike/>
+        </w:rPr>
+      </w:pPr>
+    </w:p>
+    <w:p>
+      <w:pPr>
+        <w:spacing w:after="0" w:line="240" w:lineRule="auto"/>
+        <w:rPr>
+          <w:strike/>
+        </w:rPr>
+      </w:pPr>
+      <w:r>
+        <w:rPr>
+          <w:strike/>
+        </w:rPr>
+        <w:t>DROP TRIGGER IF EXISTS prevent_CC_ID_Update;</w:t>
+      </w:r>
     </w:p>
     <w:p>
       <w:pPr>
@@ -2392,16 +2471,8 @@
         <w:rPr>
           <w:strike/>
         </w:rPr>
-        <w:t xml:space="preserve">CREATE TRIGGER </w:t>
-      </w:r>
-      <w:proofErr w:type="spellStart"/>
-      <w:r>
-        <w:rPr>
-          <w:strike/>
-        </w:rPr>
-        <w:t>prevent_CC_INFO_UserID_Update</w:t>
-      </w:r>
-      <w:proofErr w:type="spellEnd"/>
+        <w:t>CREATE TRIGGER prevent_CC_ID_Update</w:t>
+      </w:r>
     </w:p>
     <w:p>
       <w:pPr>
@@ -2466,7 +2537,7 @@
           <w:strike/>
         </w:rPr>
         <w:tab/>
-        <w:t>IF (NEW.USER_ID &lt;&gt; OLD.USER_ID)</w:t>
+        <w:t>IF (NEW.CC_ID &lt;&gt; OLD.CC_ID)</w:t>
       </w:r>
     </w:p>
     <w:p>
@@ -2547,67 +2618,44 @@
           <w:strike/>
         </w:rPr>
         <w:tab/>
-        <w:t>SET MESSAGE_TEXT = 'You cannot update a USER_ID in the CC_INFO table.</w:t>
-      </w:r>
-      <w:proofErr w:type="gramStart"/>
-      <w:r>
-        <w:rPr>
-          <w:strike/>
-        </w:rPr>
-        <w:t>';</w:t>
-      </w:r>
-      <w:proofErr w:type="gramEnd"/>
-    </w:p>
-    <w:p>
-      <w:pPr>
-        <w:spacing w:after="0" w:line="240" w:lineRule="auto"/>
-        <w:rPr>
-          <w:strike/>
-        </w:rPr>
-      </w:pPr>
-      <w:r>
-        <w:rPr>
-          <w:strike/>
-        </w:rPr>
-        <w:tab/>
-      </w:r>
-      <w:r>
-        <w:rPr>
-          <w:strike/>
-        </w:rPr>
-        <w:tab/>
-        <w:t xml:space="preserve">END </w:t>
-      </w:r>
-      <w:proofErr w:type="gramStart"/>
-      <w:r>
-        <w:rPr>
-          <w:strike/>
-        </w:rPr>
-        <w:t>IF;</w:t>
-      </w:r>
-      <w:proofErr w:type="gramEnd"/>
-    </w:p>
-    <w:p>
-      <w:pPr>
-        <w:spacing w:after="0" w:line="240" w:lineRule="auto"/>
-        <w:rPr>
-          <w:strike/>
-        </w:rPr>
-      </w:pPr>
-      <w:r>
-        <w:rPr>
-          <w:strike/>
-        </w:rPr>
-        <w:tab/>
-      </w:r>
-      <w:proofErr w:type="gramStart"/>
-      <w:r>
-        <w:rPr>
-          <w:strike/>
-        </w:rPr>
+        <w:t>SET MESSAGE_TEXT = 'You cannot update a CC_ID in the CC_INFO table.';</w:t>
+      </w:r>
+    </w:p>
+    <w:p>
+      <w:pPr>
+        <w:spacing w:after="0" w:line="240" w:lineRule="auto"/>
+        <w:rPr>
+          <w:strike/>
+        </w:rPr>
+      </w:pPr>
+      <w:r>
+        <w:rPr>
+          <w:strike/>
+        </w:rPr>
+        <w:tab/>
+      </w:r>
+      <w:r>
+        <w:rPr>
+          <w:strike/>
+        </w:rPr>
+        <w:tab/>
+        <w:t>END IF;</w:t>
+      </w:r>
+    </w:p>
+    <w:p>
+      <w:pPr>
+        <w:spacing w:after="0" w:line="240" w:lineRule="auto"/>
+        <w:rPr>
+          <w:strike/>
+        </w:rPr>
+      </w:pPr>
+      <w:r>
+        <w:rPr>
+          <w:strike/>
+        </w:rPr>
+        <w:tab/>
         <w:t>END;</w:t>
       </w:r>
-      <w:proofErr w:type="gramEnd"/>
     </w:p>
     <w:p>
       <w:pPr>
@@ -2630,58 +2678,48 @@
           <w:strike/>
         </w:rPr>
       </w:pPr>
-      <w:proofErr w:type="gramStart"/>
       <w:r>
         <w:rPr>
           <w:strike/>
         </w:rPr>
         <w:t>DELIMITER ;</w:t>
       </w:r>
-      <w:proofErr w:type="gramEnd"/>
-    </w:p>
-    <w:p>
-      <w:pPr>
-        <w:spacing w:after="0" w:line="240" w:lineRule="auto"/>
-        <w:rPr>
-          <w:strike/>
-        </w:rPr>
-      </w:pPr>
-    </w:p>
-    <w:p>
-      <w:pPr>
-        <w:spacing w:after="0" w:line="240" w:lineRule="auto"/>
-        <w:rPr>
-          <w:strike/>
-        </w:rPr>
-      </w:pPr>
-      <w:r>
-        <w:rPr>
-          <w:strike/>
-        </w:rPr>
-        <w:t xml:space="preserve">DROP TRIGGER IF EXISTS </w:t>
-      </w:r>
-      <w:proofErr w:type="spellStart"/>
-      <w:r>
-        <w:rPr>
-          <w:strike/>
-        </w:rPr>
-        <w:t>prevent_NOTE_ID_</w:t>
-      </w:r>
-      <w:proofErr w:type="gramStart"/>
-      <w:r>
-        <w:rPr>
-          <w:strike/>
-        </w:rPr>
-        <w:t>Update</w:t>
-      </w:r>
-      <w:proofErr w:type="spellEnd"/>
-      <w:r>
-        <w:rPr>
-          <w:strike/>
-        </w:rPr>
-        <w:t>;</w:t>
-      </w:r>
-      <w:proofErr w:type="gramEnd"/>
+    </w:p>
+    <w:p>
+      <w:pPr>
+        <w:spacing w:after="0" w:line="240" w:lineRule="auto"/>
+        <w:rPr>
+          <w:strike/>
+        </w:rPr>
+      </w:pPr>
+    </w:p>
+    <w:p>
+      <w:pPr>
+        <w:spacing w:after="0" w:line="240" w:lineRule="auto"/>
+        <w:rPr>
+          <w:strike/>
+        </w:rPr>
+      </w:pPr>
+      <w:r>
+        <w:rPr>
+          <w:strike/>
+        </w:rPr>
+        <w:t>/*trigger will add a user_ID to the USER table if it doesn't exists*/</w:t>
+      </w:r>
+    </w:p>
+    <w:p>
+      <w:pPr>
+        <w:spacing w:after="0" w:line="240" w:lineRule="auto"/>
+        <w:rPr>
+          <w:strike/>
+        </w:rPr>
+      </w:pPr>
+      <w:r>
+        <w:rPr>
+          <w:strike/>
+        </w:rPr>
+        <w:t>DROP TRIGGER IF EXISTS add_ID_to_USER_table;</w:t>
+      </w:r>
     </w:p>
     <w:p>
       <w:pPr>
@@ -2708,223 +2746,134 @@
         <w:rPr>
           <w:strike/>
         </w:rPr>
-        <w:lastRenderedPageBreak/>
-        <w:t xml:space="preserve">CREATE TRIGGER </w:t>
-      </w:r>
-      <w:proofErr w:type="spellStart"/>
-      <w:r>
-        <w:rPr>
-          <w:strike/>
-        </w:rPr>
-        <w:t>prevent_NOTE_ID_Update</w:t>
-      </w:r>
-      <w:proofErr w:type="spellEnd"/>
-    </w:p>
-    <w:p>
-      <w:pPr>
-        <w:spacing w:after="0" w:line="240" w:lineRule="auto"/>
-        <w:rPr>
-          <w:strike/>
-        </w:rPr>
-      </w:pPr>
-      <w:r>
-        <w:rPr>
-          <w:strike/>
-        </w:rPr>
-        <w:tab/>
-        <w:t>BEFORE UPDATE ON SECURE_NOTE</w:t>
-      </w:r>
-    </w:p>
-    <w:p>
-      <w:pPr>
-        <w:spacing w:after="0" w:line="240" w:lineRule="auto"/>
-        <w:rPr>
-          <w:strike/>
-        </w:rPr>
-      </w:pPr>
-      <w:r>
-        <w:rPr>
-          <w:strike/>
-        </w:rPr>
-        <w:tab/>
-        <w:t>FOR EACH ROW</w:t>
-      </w:r>
-    </w:p>
-    <w:p>
-      <w:pPr>
-        <w:spacing w:after="0" w:line="240" w:lineRule="auto"/>
-        <w:rPr>
-          <w:strike/>
-        </w:rPr>
-      </w:pPr>
-      <w:r>
-        <w:rPr>
-          <w:strike/>
-        </w:rPr>
-        <w:tab/>
-        <w:t>BEGIN</w:t>
-      </w:r>
-    </w:p>
-    <w:p>
-      <w:pPr>
-        <w:spacing w:after="0" w:line="240" w:lineRule="auto"/>
-        <w:rPr>
-          <w:strike/>
-        </w:rPr>
-      </w:pPr>
-      <w:r>
-        <w:rPr>
-          <w:strike/>
-        </w:rPr>
-        <w:tab/>
-      </w:r>
-      <w:r>
-        <w:rPr>
-          <w:strike/>
-        </w:rPr>
-        <w:tab/>
-        <w:t>IF (NEW.NOTE_ID &lt;&gt; OLD.NOTE_ID)</w:t>
-      </w:r>
-    </w:p>
-    <w:p>
-      <w:pPr>
-        <w:spacing w:after="0" w:line="240" w:lineRule="auto"/>
-        <w:rPr>
-          <w:strike/>
-        </w:rPr>
-      </w:pPr>
-      <w:r>
-        <w:rPr>
-          <w:strike/>
-        </w:rPr>
-        <w:tab/>
-      </w:r>
-      <w:r>
-        <w:rPr>
-          <w:strike/>
-        </w:rPr>
-        <w:tab/>
-      </w:r>
-      <w:r>
-        <w:rPr>
-          <w:strike/>
-        </w:rPr>
-        <w:tab/>
-        <w:t xml:space="preserve">THEN </w:t>
-      </w:r>
-    </w:p>
-    <w:p>
-      <w:pPr>
-        <w:spacing w:after="0" w:line="240" w:lineRule="auto"/>
-        <w:rPr>
-          <w:strike/>
-        </w:rPr>
-      </w:pPr>
-      <w:r>
-        <w:rPr>
-          <w:strike/>
-        </w:rPr>
-        <w:tab/>
-      </w:r>
-      <w:r>
-        <w:rPr>
-          <w:strike/>
-        </w:rPr>
-        <w:tab/>
-      </w:r>
-      <w:r>
-        <w:rPr>
-          <w:strike/>
-        </w:rPr>
-        <w:tab/>
-        <w:t xml:space="preserve">SIGNAL SQLSTATE '45000' </w:t>
-      </w:r>
-    </w:p>
-    <w:p>
-      <w:pPr>
-        <w:spacing w:after="0" w:line="240" w:lineRule="auto"/>
-        <w:rPr>
-          <w:strike/>
-        </w:rPr>
-      </w:pPr>
-      <w:r>
-        <w:rPr>
-          <w:strike/>
-        </w:rPr>
-        <w:tab/>
-      </w:r>
-      <w:r>
-        <w:rPr>
-          <w:strike/>
-        </w:rPr>
-        <w:tab/>
-      </w:r>
-      <w:r>
-        <w:rPr>
-          <w:strike/>
-        </w:rPr>
-        <w:tab/>
-        <w:t>SET MESSAGE_TEXT = 'You cannot update a NOTE_ID in the SECURE_NOTE table.</w:t>
-      </w:r>
-      <w:proofErr w:type="gramStart"/>
-      <w:r>
-        <w:rPr>
-          <w:strike/>
-        </w:rPr>
-        <w:t>';</w:t>
-      </w:r>
-      <w:proofErr w:type="gramEnd"/>
-    </w:p>
-    <w:p>
-      <w:pPr>
-        <w:spacing w:after="0" w:line="240" w:lineRule="auto"/>
-        <w:rPr>
-          <w:strike/>
-        </w:rPr>
-      </w:pPr>
-      <w:r>
-        <w:rPr>
-          <w:strike/>
-        </w:rPr>
-        <w:tab/>
-      </w:r>
-      <w:r>
-        <w:rPr>
-          <w:strike/>
-        </w:rPr>
-        <w:tab/>
-        <w:t xml:space="preserve">END </w:t>
-      </w:r>
-      <w:proofErr w:type="gramStart"/>
-      <w:r>
-        <w:rPr>
-          <w:strike/>
-        </w:rPr>
-        <w:t>IF;</w:t>
-      </w:r>
-      <w:proofErr w:type="gramEnd"/>
-    </w:p>
-    <w:p>
-      <w:pPr>
-        <w:spacing w:after="0" w:line="240" w:lineRule="auto"/>
-        <w:rPr>
-          <w:strike/>
-        </w:rPr>
-      </w:pPr>
-      <w:r>
-        <w:rPr>
-          <w:strike/>
-        </w:rPr>
-        <w:tab/>
-      </w:r>
-      <w:proofErr w:type="gramStart"/>
-      <w:r>
-        <w:rPr>
-          <w:strike/>
-        </w:rPr>
-        <w:t>END;</w:t>
-      </w:r>
-      <w:proofErr w:type="gramEnd"/>
+        <w:t>CREATE TRIGGER add_ID_to_USER_table</w:t>
+      </w:r>
+    </w:p>
+    <w:p>
+      <w:pPr>
+        <w:spacing w:after="0" w:line="240" w:lineRule="auto"/>
+        <w:rPr>
+          <w:strike/>
+        </w:rPr>
+      </w:pPr>
+      <w:r>
+        <w:rPr>
+          <w:strike/>
+        </w:rPr>
+        <w:t xml:space="preserve">  BEFORE INSERT ON USER_ACCOUNT</w:t>
+      </w:r>
+    </w:p>
+    <w:p>
+      <w:pPr>
+        <w:spacing w:after="0" w:line="240" w:lineRule="auto"/>
+        <w:rPr>
+          <w:strike/>
+        </w:rPr>
+      </w:pPr>
+      <w:r>
+        <w:rPr>
+          <w:strike/>
+        </w:rPr>
+        <w:t xml:space="preserve">  FOR EACH ROW</w:t>
+      </w:r>
+    </w:p>
+    <w:p>
+      <w:pPr>
+        <w:spacing w:after="0" w:line="240" w:lineRule="auto"/>
+        <w:rPr>
+          <w:strike/>
+        </w:rPr>
+      </w:pPr>
+      <w:r>
+        <w:rPr>
+          <w:strike/>
+        </w:rPr>
+        <w:t xml:space="preserve">  BEGIN</w:t>
+      </w:r>
+    </w:p>
+    <w:p>
+      <w:pPr>
+        <w:spacing w:after="0" w:line="240" w:lineRule="auto"/>
+        <w:rPr>
+          <w:strike/>
+        </w:rPr>
+      </w:pPr>
+      <w:r>
+        <w:rPr>
+          <w:strike/>
+        </w:rPr>
+        <w:t xml:space="preserve">    IF NOT EXISTS (SELECT USER_ID FROM USER WHERE USER_ID = NEW.USER_ID)</w:t>
+      </w:r>
+    </w:p>
+    <w:p>
+      <w:pPr>
+        <w:spacing w:after="0" w:line="240" w:lineRule="auto"/>
+        <w:rPr>
+          <w:strike/>
+        </w:rPr>
+      </w:pPr>
+      <w:r>
+        <w:rPr>
+          <w:strike/>
+        </w:rPr>
+        <w:t xml:space="preserve">      THEN </w:t>
+      </w:r>
+    </w:p>
+    <w:p>
+      <w:pPr>
+        <w:spacing w:after="0" w:line="240" w:lineRule="auto"/>
+        <w:rPr>
+          <w:strike/>
+        </w:rPr>
+      </w:pPr>
+      <w:r>
+        <w:rPr>
+          <w:strike/>
+        </w:rPr>
+        <w:t xml:space="preserve">      INSERT INTO USER (USER_ID) </w:t>
+      </w:r>
+    </w:p>
+    <w:p>
+      <w:pPr>
+        <w:spacing w:after="0" w:line="240" w:lineRule="auto"/>
+        <w:rPr>
+          <w:strike/>
+        </w:rPr>
+      </w:pPr>
+      <w:r>
+        <w:rPr>
+          <w:strike/>
+        </w:rPr>
+        <w:t xml:space="preserve">      VALUES(NEW.USER_ID);</w:t>
+      </w:r>
+    </w:p>
+    <w:p>
+      <w:pPr>
+        <w:spacing w:after="0" w:line="240" w:lineRule="auto"/>
+        <w:rPr>
+          <w:strike/>
+        </w:rPr>
+      </w:pPr>
+      <w:r>
+        <w:rPr>
+          <w:strike/>
+        </w:rPr>
+        <w:t xml:space="preserve">    END IF;</w:t>
+      </w:r>
+    </w:p>
+    <w:p>
+      <w:pPr>
+        <w:spacing w:after="0" w:line="240" w:lineRule="auto"/>
+        <w:rPr>
+          <w:strike/>
+        </w:rPr>
+      </w:pPr>
+      <w:r>
+        <w:rPr>
+          <w:strike/>
+        </w:rPr>
+        <w:t xml:space="preserve">  END;</w:t>
+      </w:r>
     </w:p>
     <w:p>
       <w:pPr>
@@ -2947,638 +2896,12 @@
           <w:strike/>
         </w:rPr>
       </w:pPr>
-      <w:proofErr w:type="gramStart"/>
       <w:r>
         <w:rPr>
           <w:strike/>
         </w:rPr>
         <w:t>DELIMITER ;</w:t>
       </w:r>
-      <w:proofErr w:type="gramEnd"/>
-    </w:p>
-    <w:p>
-      <w:pPr>
-        <w:spacing w:after="0" w:line="240" w:lineRule="auto"/>
-        <w:rPr>
-          <w:strike/>
-        </w:rPr>
-      </w:pPr>
-    </w:p>
-    <w:p>
-      <w:pPr>
-        <w:spacing w:after="0" w:line="240" w:lineRule="auto"/>
-        <w:rPr>
-          <w:strike/>
-        </w:rPr>
-      </w:pPr>
-      <w:r>
-        <w:rPr>
-          <w:strike/>
-        </w:rPr>
-        <w:t xml:space="preserve">DROP TRIGGER IF EXISTS </w:t>
-      </w:r>
-      <w:proofErr w:type="spellStart"/>
-      <w:r>
-        <w:rPr>
-          <w:strike/>
-        </w:rPr>
-        <w:t>prevent_CC_ID_</w:t>
-      </w:r>
-      <w:proofErr w:type="gramStart"/>
-      <w:r>
-        <w:rPr>
-          <w:strike/>
-        </w:rPr>
-        <w:t>Update</w:t>
-      </w:r>
-      <w:proofErr w:type="spellEnd"/>
-      <w:r>
-        <w:rPr>
-          <w:strike/>
-        </w:rPr>
-        <w:t>;</w:t>
-      </w:r>
-      <w:proofErr w:type="gramEnd"/>
-    </w:p>
-    <w:p>
-      <w:pPr>
-        <w:spacing w:after="0" w:line="240" w:lineRule="auto"/>
-        <w:rPr>
-          <w:strike/>
-        </w:rPr>
-      </w:pPr>
-      <w:r>
-        <w:rPr>
-          <w:strike/>
-        </w:rPr>
-        <w:t>DELIMITER $$</w:t>
-      </w:r>
-    </w:p>
-    <w:p>
-      <w:pPr>
-        <w:spacing w:after="0" w:line="240" w:lineRule="auto"/>
-        <w:rPr>
-          <w:strike/>
-        </w:rPr>
-      </w:pPr>
-      <w:r>
-        <w:rPr>
-          <w:strike/>
-        </w:rPr>
-        <w:t xml:space="preserve">CREATE TRIGGER </w:t>
-      </w:r>
-      <w:proofErr w:type="spellStart"/>
-      <w:r>
-        <w:rPr>
-          <w:strike/>
-        </w:rPr>
-        <w:t>prevent_CC_ID_Update</w:t>
-      </w:r>
-      <w:proofErr w:type="spellEnd"/>
-    </w:p>
-    <w:p>
-      <w:pPr>
-        <w:spacing w:after="0" w:line="240" w:lineRule="auto"/>
-        <w:rPr>
-          <w:strike/>
-        </w:rPr>
-      </w:pPr>
-      <w:r>
-        <w:rPr>
-          <w:strike/>
-        </w:rPr>
-        <w:tab/>
-        <w:t>BEFORE UPDATE ON CC_INFO</w:t>
-      </w:r>
-    </w:p>
-    <w:p>
-      <w:pPr>
-        <w:spacing w:after="0" w:line="240" w:lineRule="auto"/>
-        <w:rPr>
-          <w:strike/>
-        </w:rPr>
-      </w:pPr>
-      <w:r>
-        <w:rPr>
-          <w:strike/>
-        </w:rPr>
-        <w:tab/>
-        <w:t>FOR EACH ROW</w:t>
-      </w:r>
-    </w:p>
-    <w:p>
-      <w:pPr>
-        <w:spacing w:after="0" w:line="240" w:lineRule="auto"/>
-        <w:rPr>
-          <w:strike/>
-        </w:rPr>
-      </w:pPr>
-      <w:r>
-        <w:rPr>
-          <w:strike/>
-        </w:rPr>
-        <w:tab/>
-        <w:t>BEGIN</w:t>
-      </w:r>
-    </w:p>
-    <w:p>
-      <w:pPr>
-        <w:spacing w:after="0" w:line="240" w:lineRule="auto"/>
-        <w:rPr>
-          <w:strike/>
-        </w:rPr>
-      </w:pPr>
-      <w:r>
-        <w:rPr>
-          <w:strike/>
-        </w:rPr>
-        <w:tab/>
-      </w:r>
-      <w:r>
-        <w:rPr>
-          <w:strike/>
-        </w:rPr>
-        <w:tab/>
-        <w:t>IF (NEW.CC_ID &lt;&gt; OLD.CC_ID)</w:t>
-      </w:r>
-    </w:p>
-    <w:p>
-      <w:pPr>
-        <w:spacing w:after="0" w:line="240" w:lineRule="auto"/>
-        <w:rPr>
-          <w:strike/>
-        </w:rPr>
-      </w:pPr>
-      <w:r>
-        <w:rPr>
-          <w:strike/>
-        </w:rPr>
-        <w:tab/>
-      </w:r>
-      <w:r>
-        <w:rPr>
-          <w:strike/>
-        </w:rPr>
-        <w:tab/>
-      </w:r>
-      <w:r>
-        <w:rPr>
-          <w:strike/>
-        </w:rPr>
-        <w:tab/>
-        <w:t xml:space="preserve">THEN </w:t>
-      </w:r>
-    </w:p>
-    <w:p>
-      <w:pPr>
-        <w:spacing w:after="0" w:line="240" w:lineRule="auto"/>
-        <w:rPr>
-          <w:strike/>
-        </w:rPr>
-      </w:pPr>
-      <w:r>
-        <w:rPr>
-          <w:strike/>
-        </w:rPr>
-        <w:tab/>
-      </w:r>
-      <w:r>
-        <w:rPr>
-          <w:strike/>
-        </w:rPr>
-        <w:tab/>
-      </w:r>
-      <w:r>
-        <w:rPr>
-          <w:strike/>
-        </w:rPr>
-        <w:tab/>
-        <w:t xml:space="preserve">SIGNAL SQLSTATE '45000' </w:t>
-      </w:r>
-    </w:p>
-    <w:p>
-      <w:pPr>
-        <w:spacing w:after="0" w:line="240" w:lineRule="auto"/>
-        <w:rPr>
-          <w:strike/>
-        </w:rPr>
-      </w:pPr>
-      <w:r>
-        <w:rPr>
-          <w:strike/>
-        </w:rPr>
-        <w:tab/>
-      </w:r>
-      <w:r>
-        <w:rPr>
-          <w:strike/>
-        </w:rPr>
-        <w:tab/>
-      </w:r>
-      <w:r>
-        <w:rPr>
-          <w:strike/>
-        </w:rPr>
-        <w:tab/>
-        <w:t>SET MESSAGE_TEXT = 'You cannot update a CC_ID in the CC_INFO table.</w:t>
-      </w:r>
-      <w:proofErr w:type="gramStart"/>
-      <w:r>
-        <w:rPr>
-          <w:strike/>
-        </w:rPr>
-        <w:t>';</w:t>
-      </w:r>
-      <w:proofErr w:type="gramEnd"/>
-    </w:p>
-    <w:p>
-      <w:pPr>
-        <w:spacing w:after="0" w:line="240" w:lineRule="auto"/>
-        <w:rPr>
-          <w:strike/>
-        </w:rPr>
-      </w:pPr>
-      <w:r>
-        <w:rPr>
-          <w:strike/>
-        </w:rPr>
-        <w:tab/>
-      </w:r>
-      <w:r>
-        <w:rPr>
-          <w:strike/>
-        </w:rPr>
-        <w:tab/>
-        <w:t xml:space="preserve">END </w:t>
-      </w:r>
-      <w:proofErr w:type="gramStart"/>
-      <w:r>
-        <w:rPr>
-          <w:strike/>
-        </w:rPr>
-        <w:t>IF;</w:t>
-      </w:r>
-      <w:proofErr w:type="gramEnd"/>
-    </w:p>
-    <w:p>
-      <w:pPr>
-        <w:spacing w:after="0" w:line="240" w:lineRule="auto"/>
-        <w:rPr>
-          <w:strike/>
-        </w:rPr>
-      </w:pPr>
-      <w:r>
-        <w:rPr>
-          <w:strike/>
-        </w:rPr>
-        <w:tab/>
-      </w:r>
-      <w:proofErr w:type="gramStart"/>
-      <w:r>
-        <w:rPr>
-          <w:strike/>
-        </w:rPr>
-        <w:t>END;</w:t>
-      </w:r>
-      <w:proofErr w:type="gramEnd"/>
-    </w:p>
-    <w:p>
-      <w:pPr>
-        <w:spacing w:after="0" w:line="240" w:lineRule="auto"/>
-        <w:rPr>
-          <w:strike/>
-        </w:rPr>
-      </w:pPr>
-      <w:r>
-        <w:rPr>
-          <w:strike/>
-        </w:rPr>
-        <w:t>$$</w:t>
-      </w:r>
-    </w:p>
-    <w:p>
-      <w:pPr>
-        <w:spacing w:after="0" w:line="240" w:lineRule="auto"/>
-        <w:rPr>
-          <w:strike/>
-        </w:rPr>
-      </w:pPr>
-      <w:proofErr w:type="gramStart"/>
-      <w:r>
-        <w:rPr>
-          <w:strike/>
-        </w:rPr>
-        <w:t>DELIMITER ;</w:t>
-      </w:r>
-      <w:proofErr w:type="gramEnd"/>
-    </w:p>
-    <w:p>
-      <w:pPr>
-        <w:spacing w:after="0" w:line="240" w:lineRule="auto"/>
-        <w:rPr>
-          <w:strike/>
-        </w:rPr>
-      </w:pPr>
-    </w:p>
-    <w:p>
-      <w:pPr>
-        <w:spacing w:after="0" w:line="240" w:lineRule="auto"/>
-        <w:rPr>
-          <w:strike/>
-        </w:rPr>
-      </w:pPr>
-      <w:r>
-        <w:rPr>
-          <w:strike/>
-        </w:rPr>
-        <w:t xml:space="preserve">/*trigger will add a </w:t>
-      </w:r>
-      <w:proofErr w:type="spellStart"/>
-      <w:r>
-        <w:rPr>
-          <w:strike/>
-        </w:rPr>
-        <w:t>user_ID</w:t>
-      </w:r>
-      <w:proofErr w:type="spellEnd"/>
-      <w:r>
-        <w:rPr>
-          <w:strike/>
-        </w:rPr>
-        <w:t xml:space="preserve"> to the USER table if it doesn't </w:t>
-      </w:r>
-      <w:proofErr w:type="gramStart"/>
-      <w:r>
-        <w:rPr>
-          <w:strike/>
-        </w:rPr>
-        <w:t>exists</w:t>
-      </w:r>
-      <w:proofErr w:type="gramEnd"/>
-      <w:r>
-        <w:rPr>
-          <w:strike/>
-        </w:rPr>
-        <w:t>*/</w:t>
-      </w:r>
-    </w:p>
-    <w:p>
-      <w:pPr>
-        <w:spacing w:after="0" w:line="240" w:lineRule="auto"/>
-        <w:rPr>
-          <w:strike/>
-        </w:rPr>
-      </w:pPr>
-      <w:r>
-        <w:rPr>
-          <w:strike/>
-        </w:rPr>
-        <w:t xml:space="preserve">DROP TRIGGER IF EXISTS </w:t>
-      </w:r>
-      <w:proofErr w:type="spellStart"/>
-      <w:r>
-        <w:rPr>
-          <w:strike/>
-        </w:rPr>
-        <w:t>add_ID_to_USER_</w:t>
-      </w:r>
-      <w:proofErr w:type="gramStart"/>
-      <w:r>
-        <w:rPr>
-          <w:strike/>
-        </w:rPr>
-        <w:t>table</w:t>
-      </w:r>
-      <w:proofErr w:type="spellEnd"/>
-      <w:r>
-        <w:rPr>
-          <w:strike/>
-        </w:rPr>
-        <w:t>;</w:t>
-      </w:r>
-      <w:proofErr w:type="gramEnd"/>
-    </w:p>
-    <w:p>
-      <w:pPr>
-        <w:spacing w:after="0" w:line="240" w:lineRule="auto"/>
-        <w:rPr>
-          <w:strike/>
-        </w:rPr>
-      </w:pPr>
-      <w:r>
-        <w:rPr>
-          <w:strike/>
-        </w:rPr>
-        <w:t>DELIMITER $$</w:t>
-      </w:r>
-    </w:p>
-    <w:p>
-      <w:pPr>
-        <w:spacing w:after="0" w:line="240" w:lineRule="auto"/>
-        <w:rPr>
-          <w:strike/>
-        </w:rPr>
-      </w:pPr>
-      <w:r>
-        <w:rPr>
-          <w:strike/>
-        </w:rPr>
-        <w:t xml:space="preserve">CREATE TRIGGER </w:t>
-      </w:r>
-      <w:proofErr w:type="spellStart"/>
-      <w:r>
-        <w:rPr>
-          <w:strike/>
-        </w:rPr>
-        <w:t>add_ID_to_USER_table</w:t>
-      </w:r>
-      <w:proofErr w:type="spellEnd"/>
-    </w:p>
-    <w:p>
-      <w:pPr>
-        <w:spacing w:after="0" w:line="240" w:lineRule="auto"/>
-        <w:rPr>
-          <w:strike/>
-        </w:rPr>
-      </w:pPr>
-      <w:r>
-        <w:rPr>
-          <w:strike/>
-        </w:rPr>
-        <w:t xml:space="preserve">  BEFORE INSERT ON USER_ACCOUNT</w:t>
-      </w:r>
-    </w:p>
-    <w:p>
-      <w:pPr>
-        <w:spacing w:after="0" w:line="240" w:lineRule="auto"/>
-        <w:rPr>
-          <w:strike/>
-        </w:rPr>
-      </w:pPr>
-      <w:r>
-        <w:rPr>
-          <w:strike/>
-        </w:rPr>
-        <w:t xml:space="preserve">  FOR EACH ROW</w:t>
-      </w:r>
-    </w:p>
-    <w:p>
-      <w:pPr>
-        <w:spacing w:after="0" w:line="240" w:lineRule="auto"/>
-        <w:rPr>
-          <w:strike/>
-        </w:rPr>
-      </w:pPr>
-      <w:r>
-        <w:rPr>
-          <w:strike/>
-        </w:rPr>
-        <w:t xml:space="preserve">  BEGIN</w:t>
-      </w:r>
-    </w:p>
-    <w:p>
-      <w:pPr>
-        <w:spacing w:after="0" w:line="240" w:lineRule="auto"/>
-        <w:rPr>
-          <w:strike/>
-        </w:rPr>
-      </w:pPr>
-      <w:r>
-        <w:rPr>
-          <w:strike/>
-        </w:rPr>
-        <w:t xml:space="preserve">    IF NOT EXISTS (SELECT USER_ID FROM USER WHERE USER_ID = NEW.USER_ID)</w:t>
-      </w:r>
-    </w:p>
-    <w:p>
-      <w:pPr>
-        <w:spacing w:after="0" w:line="240" w:lineRule="auto"/>
-        <w:rPr>
-          <w:strike/>
-        </w:rPr>
-      </w:pPr>
-      <w:r>
-        <w:rPr>
-          <w:strike/>
-        </w:rPr>
-        <w:t xml:space="preserve">      THEN </w:t>
-      </w:r>
-    </w:p>
-    <w:p>
-      <w:pPr>
-        <w:spacing w:after="0" w:line="240" w:lineRule="auto"/>
-        <w:rPr>
-          <w:strike/>
-        </w:rPr>
-      </w:pPr>
-      <w:r>
-        <w:rPr>
-          <w:strike/>
-        </w:rPr>
-        <w:t xml:space="preserve">      INSERT INTO USER (USER_ID) </w:t>
-      </w:r>
-    </w:p>
-    <w:p>
-      <w:pPr>
-        <w:spacing w:after="0" w:line="240" w:lineRule="auto"/>
-        <w:rPr>
-          <w:strike/>
-        </w:rPr>
-      </w:pPr>
-      <w:r>
-        <w:rPr>
-          <w:strike/>
-        </w:rPr>
-        <w:t xml:space="preserve">      </w:t>
-      </w:r>
-      <w:proofErr w:type="gramStart"/>
-      <w:r>
-        <w:rPr>
-          <w:strike/>
-        </w:rPr>
-        <w:t>VALUES(</w:t>
-      </w:r>
-      <w:proofErr w:type="gramEnd"/>
-      <w:r>
-        <w:rPr>
-          <w:strike/>
-        </w:rPr>
-        <w:t>NEW.USER_ID);</w:t>
-      </w:r>
-    </w:p>
-    <w:p>
-      <w:pPr>
-        <w:spacing w:after="0" w:line="240" w:lineRule="auto"/>
-        <w:rPr>
-          <w:strike/>
-        </w:rPr>
-      </w:pPr>
-      <w:r>
-        <w:rPr>
-          <w:strike/>
-        </w:rPr>
-        <w:t xml:space="preserve">    END </w:t>
-      </w:r>
-      <w:proofErr w:type="gramStart"/>
-      <w:r>
-        <w:rPr>
-          <w:strike/>
-        </w:rPr>
-        <w:t>IF;</w:t>
-      </w:r>
-      <w:proofErr w:type="gramEnd"/>
-    </w:p>
-    <w:p>
-      <w:pPr>
-        <w:spacing w:after="0" w:line="240" w:lineRule="auto"/>
-        <w:rPr>
-          <w:strike/>
-        </w:rPr>
-      </w:pPr>
-      <w:r>
-        <w:rPr>
-          <w:strike/>
-        </w:rPr>
-        <w:t xml:space="preserve">  </w:t>
-      </w:r>
-      <w:proofErr w:type="gramStart"/>
-      <w:r>
-        <w:rPr>
-          <w:strike/>
-        </w:rPr>
-        <w:t>END;</w:t>
-      </w:r>
-      <w:proofErr w:type="gramEnd"/>
-    </w:p>
-    <w:p>
-      <w:pPr>
-        <w:spacing w:after="0" w:line="240" w:lineRule="auto"/>
-        <w:rPr>
-          <w:strike/>
-        </w:rPr>
-      </w:pPr>
-      <w:r>
-        <w:rPr>
-          <w:strike/>
-        </w:rPr>
-        <w:t>$$</w:t>
-      </w:r>
-    </w:p>
-    <w:p>
-      <w:pPr>
-        <w:spacing w:after="0" w:line="240" w:lineRule="auto"/>
-        <w:rPr>
-          <w:strike/>
-        </w:rPr>
-      </w:pPr>
-      <w:proofErr w:type="gramStart"/>
-      <w:r>
-        <w:rPr>
-          <w:strike/>
-        </w:rPr>
-        <w:t>DELIMITER ;</w:t>
-      </w:r>
-      <w:proofErr w:type="gramEnd"/>
     </w:p>
     <w:sectPr>
       <w:pgSz w:w="12240" w:h="15840"/>

</xml_diff>